<commit_message>
Finalizada a Seção 2
</commit_message>
<xml_diff>
--- a/Docs.docx
+++ b/Docs.docx
@@ -1359,15 +1359,511 @@
         </w:rPr>
         <w:t xml:space="preserve"> a página</w:t>
       </w:r>
+      <w:r>
+        <w:rPr>
+          <w:rFonts w:ascii="Verdana" w:hAnsi="Verdana"/>
+          <w:sz w:val="24"/>
+          <w:szCs w:val="24"/>
+        </w:rPr>
+        <w:t>.</w:t>
+      </w:r>
+    </w:p>
+    <w:p>
+      <w:pPr>
+        <w:jc w:val="both"/>
+        <w:rPr>
+          <w:rFonts w:ascii="Verdana" w:hAnsi="Verdana"/>
+          <w:sz w:val="24"/>
+          <w:szCs w:val="24"/>
+        </w:rPr>
+      </w:pPr>
+    </w:p>
+    <w:p>
+      <w:pPr>
+        <w:jc w:val="center"/>
+        <w:rPr>
+          <w:rFonts w:ascii="Verdana" w:hAnsi="Verdana"/>
+          <w:b/>
+          <w:sz w:val="24"/>
+          <w:szCs w:val="24"/>
+        </w:rPr>
+      </w:pPr>
+    </w:p>
+    <w:p>
+      <w:pPr>
+        <w:jc w:val="center"/>
+        <w:rPr>
+          <w:rFonts w:ascii="Verdana" w:hAnsi="Verdana"/>
+          <w:b/>
+          <w:sz w:val="24"/>
+          <w:szCs w:val="24"/>
+        </w:rPr>
+      </w:pPr>
+    </w:p>
+    <w:p>
+      <w:pPr>
+        <w:jc w:val="center"/>
+        <w:rPr>
+          <w:rFonts w:ascii="Verdana" w:hAnsi="Verdana"/>
+          <w:b/>
+          <w:sz w:val="24"/>
+          <w:szCs w:val="24"/>
+        </w:rPr>
+      </w:pPr>
+    </w:p>
+    <w:p>
+      <w:pPr>
+        <w:jc w:val="center"/>
+        <w:rPr>
+          <w:rFonts w:ascii="Verdana" w:hAnsi="Verdana"/>
+          <w:b/>
+          <w:sz w:val="24"/>
+          <w:szCs w:val="24"/>
+        </w:rPr>
+      </w:pPr>
+    </w:p>
+    <w:p>
+      <w:pPr>
+        <w:jc w:val="center"/>
+        <w:rPr>
+          <w:rFonts w:ascii="Verdana" w:hAnsi="Verdana"/>
+          <w:b/>
+          <w:sz w:val="24"/>
+          <w:szCs w:val="24"/>
+        </w:rPr>
+      </w:pPr>
+    </w:p>
+    <w:p>
+      <w:pPr>
+        <w:jc w:val="center"/>
+        <w:rPr>
+          <w:rFonts w:ascii="Verdana" w:hAnsi="Verdana"/>
+          <w:b/>
+          <w:sz w:val="24"/>
+          <w:szCs w:val="24"/>
+        </w:rPr>
+      </w:pPr>
+    </w:p>
+    <w:p>
+      <w:pPr>
+        <w:jc w:val="center"/>
+        <w:rPr>
+          <w:rFonts w:ascii="Verdana" w:hAnsi="Verdana"/>
+          <w:b/>
+          <w:sz w:val="24"/>
+          <w:szCs w:val="24"/>
+        </w:rPr>
+      </w:pPr>
+    </w:p>
+    <w:p>
+      <w:pPr>
+        <w:jc w:val="center"/>
+        <w:rPr>
+          <w:rFonts w:ascii="Verdana" w:hAnsi="Verdana"/>
+          <w:b/>
+          <w:sz w:val="24"/>
+          <w:szCs w:val="24"/>
+        </w:rPr>
+      </w:pPr>
+    </w:p>
+    <w:p>
+      <w:pPr>
+        <w:jc w:val="center"/>
+        <w:rPr>
+          <w:rFonts w:ascii="Verdana" w:hAnsi="Verdana"/>
+          <w:b/>
+          <w:sz w:val="24"/>
+          <w:szCs w:val="24"/>
+        </w:rPr>
+      </w:pPr>
+    </w:p>
+    <w:p>
+      <w:pPr>
+        <w:jc w:val="center"/>
+        <w:rPr>
+          <w:rFonts w:ascii="Verdana" w:hAnsi="Verdana"/>
+          <w:b/>
+          <w:sz w:val="24"/>
+          <w:szCs w:val="24"/>
+        </w:rPr>
+      </w:pPr>
+    </w:p>
+    <w:p>
+      <w:pPr>
+        <w:jc w:val="center"/>
+        <w:rPr>
+          <w:rFonts w:ascii="Verdana" w:hAnsi="Verdana"/>
+          <w:b/>
+          <w:sz w:val="24"/>
+          <w:szCs w:val="24"/>
+        </w:rPr>
+      </w:pPr>
+    </w:p>
+    <w:p>
+      <w:pPr>
+        <w:jc w:val="center"/>
+        <w:rPr>
+          <w:rFonts w:ascii="Verdana" w:hAnsi="Verdana"/>
+          <w:b/>
+          <w:sz w:val="24"/>
+          <w:szCs w:val="24"/>
+          <w:lang w:val="en-US"/>
+        </w:rPr>
+      </w:pPr>
       <w:bookmarkStart w:id="0" w:name="_GoBack"/>
       <w:bookmarkEnd w:id="0"/>
       <w:r>
         <w:rPr>
           <w:rFonts w:ascii="Verdana" w:hAnsi="Verdana"/>
+          <w:b/>
+          <w:sz w:val="24"/>
+          <w:szCs w:val="24"/>
+        </w:rPr>
+        <w:lastRenderedPageBreak/>
+        <w:t>CARREGAMENTO DE UMA PÁGINA</w:t>
+      </w:r>
+    </w:p>
+    <w:p>
+      <w:pPr>
+        <w:jc w:val="both"/>
+        <w:rPr>
+          <w:rFonts w:ascii="Verdana" w:hAnsi="Verdana"/>
+          <w:sz w:val="24"/>
+          <w:szCs w:val="24"/>
+          <w:lang w:val="en-US"/>
+        </w:rPr>
+      </w:pPr>
+    </w:p>
+    <w:p>
+      <w:pPr>
+        <w:jc w:val="both"/>
+        <w:rPr>
+          <w:rFonts w:ascii="Verdana" w:hAnsi="Verdana"/>
+          <w:sz w:val="24"/>
+          <w:szCs w:val="24"/>
+          <w:lang w:val="en-US"/>
+        </w:rPr>
+      </w:pPr>
+      <w:r>
+        <w:rPr>
+          <w:noProof/>
+          <w:lang w:val="en-US"/>
+        </w:rPr>
+        <w:drawing>
+          <wp:inline distT="0" distB="0" distL="0" distR="0" wp14:anchorId="5430CAD7" wp14:editId="5C73A22A">
+            <wp:extent cx="4829175" cy="2724150"/>
+            <wp:effectExtent l="0" t="0" r="9525" b="0"/>
+            <wp:docPr id="5" name="Imagem 5"/>
+            <wp:cNvGraphicFramePr>
+              <a:graphicFrameLocks xmlns:a="http://schemas.openxmlformats.org/drawingml/2006/main" noChangeAspect="1"/>
+            </wp:cNvGraphicFramePr>
+            <a:graphic xmlns:a="http://schemas.openxmlformats.org/drawingml/2006/main">
+              <a:graphicData uri="http://schemas.openxmlformats.org/drawingml/2006/picture">
+                <pic:pic xmlns:pic="http://schemas.openxmlformats.org/drawingml/2006/picture">
+                  <pic:nvPicPr>
+                    <pic:cNvPr id="1" name=""/>
+                    <pic:cNvPicPr/>
+                  </pic:nvPicPr>
+                  <pic:blipFill>
+                    <a:blip r:embed="rId7"/>
+                    <a:stretch>
+                      <a:fillRect/>
+                    </a:stretch>
+                  </pic:blipFill>
+                  <pic:spPr>
+                    <a:xfrm>
+                      <a:off x="0" y="0"/>
+                      <a:ext cx="4829175" cy="2724150"/>
+                    </a:xfrm>
+                    <a:prstGeom prst="rect">
+                      <a:avLst/>
+                    </a:prstGeom>
+                  </pic:spPr>
+                </pic:pic>
+              </a:graphicData>
+            </a:graphic>
+          </wp:inline>
+        </w:drawing>
+      </w:r>
+    </w:p>
+    <w:p>
+      <w:pPr>
+        <w:jc w:val="both"/>
+        <w:rPr>
+          <w:rFonts w:ascii="Verdana" w:hAnsi="Verdana"/>
+          <w:sz w:val="24"/>
+          <w:szCs w:val="24"/>
+        </w:rPr>
+      </w:pPr>
+    </w:p>
+    <w:p>
+      <w:pPr>
+        <w:jc w:val="both"/>
+        <w:rPr>
+          <w:rFonts w:ascii="Verdana" w:hAnsi="Verdana"/>
+          <w:sz w:val="24"/>
+          <w:szCs w:val="24"/>
+        </w:rPr>
+      </w:pPr>
+    </w:p>
+    <w:p>
+      <w:pPr>
+        <w:jc w:val="both"/>
+        <w:rPr>
+          <w:rFonts w:ascii="Verdana" w:hAnsi="Verdana"/>
+          <w:sz w:val="24"/>
+          <w:szCs w:val="24"/>
+        </w:rPr>
+      </w:pPr>
+      <w:r>
+        <w:rPr>
+          <w:rFonts w:ascii="Verdana" w:hAnsi="Verdana"/>
+          <w:sz w:val="24"/>
+          <w:szCs w:val="24"/>
+        </w:rPr>
+        <w:t xml:space="preserve">Assim você tem lá o seu </w:t>
+      </w:r>
+      <w:r>
+        <w:rPr>
+          <w:rFonts w:ascii="Verdana" w:hAnsi="Verdana"/>
+          <w:sz w:val="24"/>
+          <w:szCs w:val="24"/>
+        </w:rPr>
+        <w:t>navegador e</w:t>
+      </w:r>
+      <w:r>
+        <w:rPr>
+          <w:rFonts w:ascii="Verdana" w:hAnsi="Verdana"/>
+          <w:sz w:val="24"/>
+          <w:szCs w:val="24"/>
+        </w:rPr>
+        <w:t xml:space="preserve"> você acessou determinada URL, o index.htm é carregado. </w:t>
+      </w:r>
+    </w:p>
+    <w:p>
+      <w:pPr>
+        <w:jc w:val="both"/>
+        <w:rPr>
+          <w:rFonts w:ascii="Verdana" w:hAnsi="Verdana"/>
+          <w:sz w:val="24"/>
+          <w:szCs w:val="24"/>
+        </w:rPr>
+      </w:pPr>
+      <w:proofErr w:type="spellStart"/>
+      <w:r>
+        <w:rPr>
+          <w:rFonts w:ascii="Verdana" w:hAnsi="Verdana"/>
+          <w:sz w:val="24"/>
+          <w:szCs w:val="24"/>
+        </w:rPr>
+        <w:t>app.module.ts</w:t>
+      </w:r>
+      <w:proofErr w:type="spellEnd"/>
+      <w:r>
+        <w:rPr>
+          <w:rFonts w:ascii="Verdana" w:hAnsi="Verdana"/>
+          <w:sz w:val="24"/>
+          <w:szCs w:val="24"/>
+        </w:rPr>
+        <w:t xml:space="preserve"> -</w:t>
+      </w:r>
+      <w:r>
+        <w:rPr>
+          <w:rFonts w:ascii="Verdana" w:hAnsi="Verdana"/>
+          <w:sz w:val="24"/>
+          <w:szCs w:val="24"/>
+        </w:rPr>
+        <w:t>&gt; é</w:t>
+      </w:r>
+      <w:r>
+        <w:rPr>
+          <w:rFonts w:ascii="Verdana" w:hAnsi="Verdana"/>
+          <w:sz w:val="24"/>
+          <w:szCs w:val="24"/>
+        </w:rPr>
+        <w:t xml:space="preserve"> executado o arquivo de bootstrap porque está condicionado a executar o nosso arquivo App Mode que é o arquivo de módulo principal do nosso sistema.</w:t>
+      </w:r>
+      <w:r>
+        <w:rPr>
+          <w:rFonts w:ascii="Verdana" w:hAnsi="Verdana"/>
+          <w:sz w:val="24"/>
+          <w:szCs w:val="24"/>
+        </w:rPr>
+        <w:t xml:space="preserve"> </w:t>
+      </w:r>
+      <w:r>
+        <w:rPr>
+          <w:rFonts w:ascii="Verdana" w:hAnsi="Verdana"/>
+          <w:sz w:val="24"/>
+          <w:szCs w:val="24"/>
+        </w:rPr>
+        <w:t xml:space="preserve">Esse arquivo ele vai ter uma referência para o componente que é o app componente que é o outro arquivo que </w:t>
+      </w:r>
+      <w:r>
+        <w:rPr>
+          <w:rFonts w:ascii="Verdana" w:hAnsi="Verdana"/>
+          <w:sz w:val="24"/>
+          <w:szCs w:val="24"/>
+        </w:rPr>
+        <w:t>contém</w:t>
+      </w:r>
+      <w:r>
+        <w:rPr>
+          <w:rFonts w:ascii="Verdana" w:hAnsi="Verdana"/>
+          <w:sz w:val="24"/>
+          <w:szCs w:val="24"/>
+        </w:rPr>
+        <w:t xml:space="preserve"> a nossa </w:t>
+      </w:r>
+      <w:r>
+        <w:rPr>
+          <w:rFonts w:ascii="Verdana" w:hAnsi="Verdana"/>
+          <w:sz w:val="24"/>
+          <w:szCs w:val="24"/>
+        </w:rPr>
+        <w:t>página</w:t>
+      </w:r>
+      <w:r>
+        <w:rPr>
+          <w:rFonts w:ascii="Verdana" w:hAnsi="Verdana"/>
           <w:sz w:val="24"/>
           <w:szCs w:val="24"/>
         </w:rPr>
         <w:t>.</w:t>
+      </w:r>
+    </w:p>
+    <w:p>
+      <w:pPr>
+        <w:jc w:val="both"/>
+        <w:rPr>
+          <w:rFonts w:ascii="Verdana" w:hAnsi="Verdana"/>
+          <w:sz w:val="24"/>
+          <w:szCs w:val="24"/>
+        </w:rPr>
+      </w:pPr>
+    </w:p>
+    <w:p>
+      <w:pPr>
+        <w:jc w:val="both"/>
+        <w:rPr>
+          <w:rFonts w:ascii="Verdana" w:hAnsi="Verdana"/>
+          <w:sz w:val="24"/>
+          <w:szCs w:val="24"/>
+        </w:rPr>
+      </w:pPr>
+      <w:proofErr w:type="spellStart"/>
+      <w:r>
+        <w:rPr>
+          <w:rFonts w:ascii="Verdana" w:hAnsi="Verdana"/>
+          <w:sz w:val="24"/>
+          <w:szCs w:val="24"/>
+        </w:rPr>
+        <w:t>app.component.ts</w:t>
+      </w:r>
+      <w:proofErr w:type="spellEnd"/>
+      <w:r>
+        <w:rPr>
+          <w:rFonts w:ascii="Verdana" w:hAnsi="Verdana"/>
+          <w:sz w:val="24"/>
+          <w:szCs w:val="24"/>
+        </w:rPr>
+        <w:t xml:space="preserve"> -</w:t>
+      </w:r>
+      <w:r>
+        <w:rPr>
+          <w:rFonts w:ascii="Verdana" w:hAnsi="Verdana"/>
+          <w:sz w:val="24"/>
+          <w:szCs w:val="24"/>
+        </w:rPr>
+        <w:t>&gt; esse</w:t>
+      </w:r>
+      <w:r>
+        <w:rPr>
+          <w:rFonts w:ascii="Verdana" w:hAnsi="Verdana"/>
+          <w:sz w:val="24"/>
+          <w:szCs w:val="24"/>
+        </w:rPr>
+        <w:t xml:space="preserve"> </w:t>
+      </w:r>
+      <w:proofErr w:type="spellStart"/>
+      <w:r>
+        <w:rPr>
+          <w:rFonts w:ascii="Verdana" w:hAnsi="Verdana"/>
+          <w:sz w:val="24"/>
+          <w:szCs w:val="24"/>
+        </w:rPr>
+        <w:t>app</w:t>
+      </w:r>
+      <w:proofErr w:type="spellEnd"/>
+      <w:r>
+        <w:rPr>
+          <w:rFonts w:ascii="Verdana" w:hAnsi="Verdana"/>
+          <w:sz w:val="24"/>
+          <w:szCs w:val="24"/>
+        </w:rPr>
+        <w:t xml:space="preserve"> concorrente ele contém o HTML que contém apenas a instrução "Olá Mundo". </w:t>
+      </w:r>
+    </w:p>
+    <w:p>
+      <w:pPr>
+        <w:jc w:val="both"/>
+        <w:rPr>
+          <w:rFonts w:ascii="Verdana" w:hAnsi="Verdana"/>
+          <w:sz w:val="24"/>
+          <w:szCs w:val="24"/>
+        </w:rPr>
+      </w:pPr>
+    </w:p>
+    <w:p>
+      <w:pPr>
+        <w:jc w:val="both"/>
+        <w:rPr>
+          <w:rFonts w:ascii="Verdana" w:hAnsi="Verdana"/>
+          <w:sz w:val="24"/>
+          <w:szCs w:val="24"/>
+        </w:rPr>
+      </w:pPr>
+      <w:r>
+        <w:rPr>
+          <w:rFonts w:ascii="Verdana" w:hAnsi="Verdana"/>
+          <w:sz w:val="24"/>
+          <w:szCs w:val="24"/>
+        </w:rPr>
+        <w:t xml:space="preserve">O index.html possui uma tag principal de aplicação então quando esse modulo e componente forem carregados, aquela </w:t>
+      </w:r>
+      <w:proofErr w:type="spellStart"/>
+      <w:r>
+        <w:rPr>
+          <w:rFonts w:ascii="Verdana" w:hAnsi="Verdana"/>
+          <w:sz w:val="24"/>
+          <w:szCs w:val="24"/>
+        </w:rPr>
+        <w:t>tag</w:t>
+      </w:r>
+      <w:proofErr w:type="spellEnd"/>
+      <w:r>
+        <w:rPr>
+          <w:rFonts w:ascii="Verdana" w:hAnsi="Verdana"/>
+          <w:sz w:val="24"/>
+          <w:szCs w:val="24"/>
+        </w:rPr>
+        <w:t xml:space="preserve"> que </w:t>
+      </w:r>
+      <w:r>
+        <w:rPr>
+          <w:rFonts w:ascii="Verdana" w:hAnsi="Verdana"/>
+          <w:sz w:val="24"/>
+          <w:szCs w:val="24"/>
+        </w:rPr>
+        <w:t>está</w:t>
+      </w:r>
+      <w:r>
+        <w:rPr>
+          <w:rFonts w:ascii="Verdana" w:hAnsi="Verdana"/>
+          <w:sz w:val="24"/>
+          <w:szCs w:val="24"/>
+        </w:rPr>
+        <w:t xml:space="preserve"> aqui no meu HTML ela será automaticamente substituída pelo HTML do componente e é por isso que nós visualizamos a página ou aquela mensagem do Olá mundo.</w:t>
       </w:r>
     </w:p>
     <w:sectPr>

</xml_diff>

<commit_message>
Seção 3 item 25 - Introdução
</commit_message>
<xml_diff>
--- a/Docs.docx
+++ b/Docs.docx
@@ -15,6 +15,8 @@
           <w:lang w:val="pt-BR"/>
         </w:rPr>
       </w:pPr>
+      <w:bookmarkStart w:id="0" w:name="_GoBack"/>
+      <w:bookmarkEnd w:id="0"/>
       <w:r>
         <w:rPr>
           <w:rFonts w:ascii="Verdana" w:hAnsi="Verdana" w:cs="Segoe UI"/>
@@ -45,16 +47,14 @@
         </w:rPr>
         <w:t xml:space="preserve">Instale a última versão do Angular CLI com o seguinte comando (talvez seja necessário executar o comando como </w:t>
       </w:r>
-      <w:proofErr w:type="spellStart"/>
       <w:r>
         <w:rPr>
           <w:rFonts w:ascii="Verdana" w:hAnsi="Verdana" w:cs="Segoe UI"/>
           <w:color w:val="1C1D1F"/>
           <w:lang w:val="pt-BR"/>
         </w:rPr>
-        <w:t>adminstrador</w:t>
-      </w:r>
-      <w:proofErr w:type="spellEnd"/>
+        <w:t>administrador</w:t>
+      </w:r>
       <w:r>
         <w:rPr>
           <w:rFonts w:ascii="Verdana" w:hAnsi="Verdana" w:cs="Segoe UI"/>
@@ -75,8 +75,6 @@
           <w:color w:val="1C1D1F"/>
         </w:rPr>
       </w:pPr>
-      <w:proofErr w:type="spellStart"/>
-      <w:proofErr w:type="gramStart"/>
       <w:r>
         <w:rPr>
           <w:rStyle w:val="CdigoHTML"/>
@@ -87,36 +85,8 @@
           <w:bdr w:val="single" w:sz="6" w:space="0" w:color="D1D7DC" w:frame="1"/>
           <w:shd w:val="clear" w:color="auto" w:fill="FFFFFF"/>
         </w:rPr>
-        <w:t>npm</w:t>
-      </w:r>
-      <w:proofErr w:type="spellEnd"/>
-      <w:proofErr w:type="gramEnd"/>
-      <w:r>
-        <w:rPr>
-          <w:rStyle w:val="CdigoHTML"/>
-          <w:rFonts w:ascii="Verdana" w:hAnsi="Verdana"/>
-          <w:color w:val="B4690E"/>
-          <w:sz w:val="24"/>
-          <w:szCs w:val="24"/>
-          <w:bdr w:val="single" w:sz="6" w:space="0" w:color="D1D7DC" w:frame="1"/>
-          <w:shd w:val="clear" w:color="auto" w:fill="FFFFFF"/>
-        </w:rPr>
-        <w:t xml:space="preserve"> install -g @angular/</w:t>
-      </w:r>
-      <w:proofErr w:type="spellStart"/>
-      <w:r>
-        <w:rPr>
-          <w:rStyle w:val="CdigoHTML"/>
-          <w:rFonts w:ascii="Verdana" w:hAnsi="Verdana"/>
-          <w:color w:val="B4690E"/>
-          <w:sz w:val="24"/>
-          <w:szCs w:val="24"/>
-          <w:bdr w:val="single" w:sz="6" w:space="0" w:color="D1D7DC" w:frame="1"/>
-          <w:shd w:val="clear" w:color="auto" w:fill="FFFFFF"/>
-        </w:rPr>
-        <w:t>cli@latest</w:t>
-      </w:r>
-      <w:proofErr w:type="spellEnd"/>
+        <w:t>npm install -g @angular/cli@latest</w:t>
+      </w:r>
       <w:r>
         <w:rPr>
           <w:rFonts w:ascii="Verdana" w:hAnsi="Verdana" w:cs="Segoe UI"/>
@@ -143,25 +113,7 @@
           <w:color w:val="1C1D1F"/>
           <w:lang w:val="pt-BR"/>
         </w:rPr>
-        <w:t xml:space="preserve">**Requer </w:t>
-      </w:r>
-      <w:proofErr w:type="spellStart"/>
-      <w:r>
-        <w:rPr>
-          <w:rFonts w:ascii="Verdana" w:hAnsi="Verdana" w:cs="Segoe UI"/>
-          <w:color w:val="1C1D1F"/>
-          <w:lang w:val="pt-BR"/>
-        </w:rPr>
-        <w:t>NodeJS</w:t>
-      </w:r>
-      <w:proofErr w:type="spellEnd"/>
-      <w:r>
-        <w:rPr>
-          <w:rFonts w:ascii="Verdana" w:hAnsi="Verdana" w:cs="Segoe UI"/>
-          <w:color w:val="1C1D1F"/>
-          <w:lang w:val="pt-BR"/>
-        </w:rPr>
-        <w:t xml:space="preserve"> versão 12 ou superior.</w:t>
+        <w:t>**Requer NodeJS versão 12 ou superior.</w:t>
       </w:r>
     </w:p>
     <w:p>
@@ -197,8 +149,6 @@
           <w:lang w:val="pt-BR"/>
         </w:rPr>
       </w:pPr>
-      <w:proofErr w:type="spellStart"/>
-      <w:proofErr w:type="gramStart"/>
       <w:r>
         <w:rPr>
           <w:rStyle w:val="CdigoHTML"/>
@@ -210,10 +160,79 @@
           <w:shd w:val="clear" w:color="auto" w:fill="FFFFFF"/>
           <w:lang w:val="pt-BR"/>
         </w:rPr>
-        <w:t>ng</w:t>
-      </w:r>
-      <w:proofErr w:type="spellEnd"/>
-      <w:proofErr w:type="gramEnd"/>
+        <w:t>ng --version</w:t>
+      </w:r>
+      <w:r>
+        <w:rPr>
+          <w:rFonts w:ascii="Verdana" w:hAnsi="Verdana" w:cs="Segoe UI"/>
+          <w:color w:val="1C1D1F"/>
+          <w:lang w:val="pt-BR"/>
+        </w:rPr>
+        <w:t> </w:t>
+      </w:r>
+    </w:p>
+    <w:p>
+      <w:pPr>
+        <w:pStyle w:val="NormalWeb"/>
+        <w:shd w:val="clear" w:color="auto" w:fill="FFFFFF"/>
+        <w:spacing w:before="0" w:beforeAutospacing="0" w:after="300" w:afterAutospacing="0"/>
+        <w:jc w:val="both"/>
+        <w:rPr>
+          <w:rFonts w:ascii="Verdana" w:hAnsi="Verdana" w:cs="Segoe UI"/>
+          <w:color w:val="1C1D1F"/>
+          <w:lang w:val="pt-BR"/>
+        </w:rPr>
+      </w:pPr>
+      <w:r>
+        <w:rPr>
+          <w:rFonts w:ascii="Verdana" w:hAnsi="Verdana" w:cs="Segoe UI"/>
+          <w:color w:val="1C1D1F"/>
+          <w:lang w:val="pt-BR"/>
+        </w:rPr>
+        <w:t>Você deverá receber uma mensagem no terminal com a versão do Angular CLI, que deverá ver na mensagem exibida a versão do Angular, algo parecido com "Angular CLI: 13.0.4", significando que a versão 13.x.x foi instalada no sistema.</w:t>
+      </w:r>
+    </w:p>
+    <w:p>
+      <w:pPr>
+        <w:pStyle w:val="NormalWeb"/>
+        <w:shd w:val="clear" w:color="auto" w:fill="FFFFFF"/>
+        <w:spacing w:before="0" w:beforeAutospacing="0" w:after="300" w:afterAutospacing="0"/>
+        <w:jc w:val="both"/>
+        <w:rPr>
+          <w:rFonts w:ascii="Verdana" w:hAnsi="Verdana" w:cs="Segoe UI"/>
+          <w:color w:val="1C1D1F"/>
+          <w:lang w:val="pt-BR"/>
+        </w:rPr>
+      </w:pPr>
+      <w:r>
+        <w:rPr>
+          <w:rFonts w:ascii="Verdana" w:hAnsi="Verdana" w:cs="Segoe UI"/>
+          <w:color w:val="1C1D1F"/>
+          <w:lang w:val="pt-BR"/>
+        </w:rPr>
+        <w:t>Acompanhe normalmente as aulas para criar o seu projeto, pois o mesmo já estará utilizando por padrão o Angular 13.</w:t>
+      </w:r>
+    </w:p>
+    <w:p>
+      <w:pPr>
+        <w:pStyle w:val="NormalWeb"/>
+        <w:shd w:val="clear" w:color="auto" w:fill="FFFFFF"/>
+        <w:spacing w:before="0" w:beforeAutospacing="0" w:after="0" w:afterAutospacing="0"/>
+        <w:jc w:val="both"/>
+        <w:rPr>
+          <w:rFonts w:ascii="Verdana" w:hAnsi="Verdana" w:cs="Segoe UI"/>
+          <w:color w:val="1C1D1F"/>
+          <w:lang w:val="pt-BR"/>
+        </w:rPr>
+      </w:pPr>
+      <w:r>
+        <w:rPr>
+          <w:rFonts w:ascii="Verdana" w:hAnsi="Verdana" w:cs="Segoe UI"/>
+          <w:color w:val="1C1D1F"/>
+          <w:lang w:val="pt-BR"/>
+        </w:rPr>
+        <w:t>**O arquivo </w:t>
+      </w:r>
       <w:r>
         <w:rPr>
           <w:rStyle w:val="CdigoHTML"/>
@@ -225,9 +244,16 @@
           <w:shd w:val="clear" w:color="auto" w:fill="FFFFFF"/>
           <w:lang w:val="pt-BR"/>
         </w:rPr>
-        <w:t xml:space="preserve"> --</w:t>
-      </w:r>
-      <w:proofErr w:type="spellStart"/>
+        <w:t>zip</w:t>
+      </w:r>
+      <w:r>
+        <w:rPr>
+          <w:rFonts w:ascii="Verdana" w:hAnsi="Verdana" w:cs="Segoe UI"/>
+          <w:color w:val="1C1D1F"/>
+          <w:lang w:val="pt-BR"/>
+        </w:rPr>
+        <w:t> em anexo </w:t>
+      </w:r>
       <w:r>
         <w:rPr>
           <w:rStyle w:val="CdigoHTML"/>
@@ -239,203 +265,148 @@
           <w:shd w:val="clear" w:color="auto" w:fill="FFFFFF"/>
           <w:lang w:val="pt-BR"/>
         </w:rPr>
-        <w:t>version</w:t>
-      </w:r>
-      <w:proofErr w:type="spellEnd"/>
+        <w:t>projetos-final-angular-13.zip</w:t>
+      </w:r>
       <w:r>
         <w:rPr>
           <w:rFonts w:ascii="Verdana" w:hAnsi="Verdana" w:cs="Segoe UI"/>
           <w:color w:val="1C1D1F"/>
           <w:lang w:val="pt-BR"/>
         </w:rPr>
-        <w:t> </w:t>
-      </w:r>
-    </w:p>
-    <w:p>
-      <w:pPr>
-        <w:pStyle w:val="NormalWeb"/>
+        <w:t> contém a versão final de todos os projetos configurados para o Angular 13, que poderão ser utilizados no lugar dos arquivos demonstrados no vídeo anterior (formação-angular.zip).</w:t>
+      </w:r>
+    </w:p>
+    <w:p>
+      <w:pPr>
+        <w:rPr>
+          <w:rFonts w:ascii="Verdana" w:hAnsi="Verdana"/>
+          <w:sz w:val="24"/>
+          <w:szCs w:val="24"/>
+        </w:rPr>
+      </w:pPr>
+    </w:p>
+    <w:p>
+      <w:pPr>
+        <w:jc w:val="center"/>
+        <w:rPr>
+          <w:rFonts w:ascii="Verdana" w:hAnsi="Verdana" w:cs="Segoe UI"/>
+          <w:b/>
+          <w:bCs/>
+          <w:color w:val="1C1D1F"/>
+          <w:spacing w:val="-3"/>
+          <w:sz w:val="24"/>
+          <w:szCs w:val="24"/>
+          <w:shd w:val="clear" w:color="auto" w:fill="FFFFFF"/>
+        </w:rPr>
+      </w:pPr>
+      <w:r>
+        <w:rPr>
+          <w:rFonts w:ascii="Verdana" w:hAnsi="Verdana" w:cs="Segoe UI"/>
+          <w:b/>
+          <w:bCs/>
+          <w:color w:val="1C1D1F"/>
+          <w:spacing w:val="-3"/>
+          <w:sz w:val="24"/>
+          <w:szCs w:val="24"/>
+          <w:shd w:val="clear" w:color="auto" w:fill="FFFFFF"/>
+        </w:rPr>
+        <w:t>Notas para o Angular CLI 13 do Angular 13</w:t>
+      </w:r>
+    </w:p>
+    <w:p>
+      <w:pPr>
+        <w:jc w:val="both"/>
+        <w:rPr>
+          <w:rFonts w:ascii="Verdana" w:hAnsi="Verdana" w:cs="Segoe UI"/>
+          <w:bCs/>
+          <w:color w:val="1C1D1F"/>
+          <w:spacing w:val="-3"/>
+          <w:sz w:val="24"/>
+          <w:szCs w:val="24"/>
+          <w:shd w:val="clear" w:color="auto" w:fill="FFFFFF"/>
+        </w:rPr>
+      </w:pPr>
+    </w:p>
+    <w:p>
+      <w:pPr>
         <w:shd w:val="clear" w:color="auto" w:fill="FFFFFF"/>
-        <w:spacing w:before="0" w:beforeAutospacing="0" w:after="300" w:afterAutospacing="0"/>
-        <w:jc w:val="both"/>
-        <w:rPr>
-          <w:rFonts w:ascii="Verdana" w:hAnsi="Verdana" w:cs="Segoe UI"/>
-          <w:color w:val="1C1D1F"/>
-          <w:lang w:val="pt-BR"/>
-        </w:rPr>
-      </w:pPr>
-      <w:r>
-        <w:rPr>
-          <w:rFonts w:ascii="Verdana" w:hAnsi="Verdana" w:cs="Segoe UI"/>
-          <w:color w:val="1C1D1F"/>
-          <w:lang w:val="pt-BR"/>
-        </w:rPr>
-        <w:t>Você deverá receber uma mensagem no terminal com a versão do Angular CLI, que deverá ver na mensagem exibida a versão do Angular, algo parecido com "Angular CLI: 13.0.4", significando que a versão 13.x.x foi instalada no sistema.</w:t>
-      </w:r>
-    </w:p>
-    <w:p>
-      <w:pPr>
-        <w:pStyle w:val="NormalWeb"/>
-        <w:shd w:val="clear" w:color="auto" w:fill="FFFFFF"/>
-        <w:spacing w:before="0" w:beforeAutospacing="0" w:after="300" w:afterAutospacing="0"/>
-        <w:jc w:val="both"/>
-        <w:rPr>
-          <w:rFonts w:ascii="Verdana" w:hAnsi="Verdana" w:cs="Segoe UI"/>
-          <w:color w:val="1C1D1F"/>
-          <w:lang w:val="pt-BR"/>
-        </w:rPr>
-      </w:pPr>
-      <w:r>
-        <w:rPr>
-          <w:rFonts w:ascii="Verdana" w:hAnsi="Verdana" w:cs="Segoe UI"/>
-          <w:color w:val="1C1D1F"/>
-          <w:lang w:val="pt-BR"/>
-        </w:rPr>
-        <w:t>Acompanhe normalmente as aulas para criar o seu projeto, pois o mesmo já estará utilizando por padrão o Angular 13.</w:t>
-      </w:r>
-    </w:p>
-    <w:p>
-      <w:pPr>
-        <w:pStyle w:val="NormalWeb"/>
-        <w:shd w:val="clear" w:color="auto" w:fill="FFFFFF"/>
-        <w:spacing w:before="0" w:beforeAutospacing="0" w:after="0" w:afterAutospacing="0"/>
-        <w:jc w:val="both"/>
-        <w:rPr>
-          <w:rFonts w:ascii="Verdana" w:hAnsi="Verdana" w:cs="Segoe UI"/>
-          <w:color w:val="1C1D1F"/>
-          <w:lang w:val="pt-BR"/>
-        </w:rPr>
-      </w:pPr>
-      <w:r>
-        <w:rPr>
-          <w:rFonts w:ascii="Verdana" w:hAnsi="Verdana" w:cs="Segoe UI"/>
-          <w:color w:val="1C1D1F"/>
-          <w:lang w:val="pt-BR"/>
-        </w:rPr>
-        <w:t>**O arquivo </w:t>
-      </w:r>
-      <w:r>
-        <w:rPr>
-          <w:rStyle w:val="CdigoHTML"/>
-          <w:rFonts w:ascii="Verdana" w:hAnsi="Verdana"/>
+        <w:spacing w:after="0" w:line="240" w:lineRule="auto"/>
+        <w:rPr>
+          <w:rFonts w:ascii="Verdana" w:eastAsia="Times New Roman" w:hAnsi="Verdana" w:cs="Segoe UI"/>
+          <w:color w:val="1C1D1F"/>
+          <w:sz w:val="24"/>
+          <w:szCs w:val="24"/>
+        </w:rPr>
+      </w:pPr>
+      <w:r>
+        <w:rPr>
+          <w:rFonts w:ascii="Verdana" w:eastAsia="Times New Roman" w:hAnsi="Verdana" w:cs="Segoe UI"/>
+          <w:color w:val="1C1D1F"/>
+          <w:sz w:val="24"/>
+          <w:szCs w:val="24"/>
+        </w:rPr>
+        <w:t>Nos próximos vídeos mencionarei sobre um arquivo chamado </w:t>
+      </w:r>
+      <w:r>
+        <w:rPr>
+          <w:rFonts w:ascii="Verdana" w:eastAsia="Times New Roman" w:hAnsi="Verdana" w:cs="Courier New"/>
           <w:color w:val="B4690E"/>
           <w:sz w:val="24"/>
           <w:szCs w:val="24"/>
           <w:bdr w:val="single" w:sz="6" w:space="0" w:color="D1D7DC" w:frame="1"/>
           <w:shd w:val="clear" w:color="auto" w:fill="FFFFFF"/>
-          <w:lang w:val="pt-BR"/>
-        </w:rPr>
-        <w:t>zip</w:t>
-      </w:r>
-      <w:r>
-        <w:rPr>
-          <w:rFonts w:ascii="Verdana" w:hAnsi="Verdana" w:cs="Segoe UI"/>
-          <w:color w:val="1C1D1F"/>
-          <w:lang w:val="pt-BR"/>
-        </w:rPr>
-        <w:t> em anexo </w:t>
-      </w:r>
-      <w:r>
-        <w:rPr>
-          <w:rStyle w:val="CdigoHTML"/>
-          <w:rFonts w:ascii="Verdana" w:hAnsi="Verdana"/>
+        </w:rPr>
+        <w:t>.angular-cli.json</w:t>
+      </w:r>
+      <w:r>
+        <w:rPr>
+          <w:rFonts w:ascii="Verdana" w:eastAsia="Times New Roman" w:hAnsi="Verdana" w:cs="Segoe UI"/>
+          <w:color w:val="1C1D1F"/>
+          <w:sz w:val="24"/>
+          <w:szCs w:val="24"/>
+        </w:rPr>
+        <w:t>, que é o arquivo de configuração do Angular CLI (explicarei sobre ele em detalhes no vídeo).</w:t>
+      </w:r>
+    </w:p>
+    <w:p>
+      <w:pPr>
+        <w:shd w:val="clear" w:color="auto" w:fill="FFFFFF"/>
+        <w:spacing w:after="0" w:line="240" w:lineRule="auto"/>
+        <w:rPr>
+          <w:rFonts w:ascii="Verdana" w:eastAsia="Times New Roman" w:hAnsi="Verdana" w:cs="Segoe UI"/>
+          <w:color w:val="1C1D1F"/>
+          <w:sz w:val="24"/>
+          <w:szCs w:val="24"/>
+        </w:rPr>
+      </w:pPr>
+      <w:r>
+        <w:rPr>
+          <w:rFonts w:ascii="Verdana" w:eastAsia="Times New Roman" w:hAnsi="Verdana" w:cs="Segoe UI"/>
+          <w:color w:val="1C1D1F"/>
+          <w:sz w:val="24"/>
+          <w:szCs w:val="24"/>
+        </w:rPr>
+        <w:t>Na versão 13 do Angular e Angular CLI, o arquivo </w:t>
+      </w:r>
+      <w:r>
+        <w:rPr>
+          <w:rFonts w:ascii="Verdana" w:eastAsia="Times New Roman" w:hAnsi="Verdana" w:cs="Courier New"/>
           <w:color w:val="B4690E"/>
           <w:sz w:val="24"/>
           <w:szCs w:val="24"/>
           <w:bdr w:val="single" w:sz="6" w:space="0" w:color="D1D7DC" w:frame="1"/>
           <w:shd w:val="clear" w:color="auto" w:fill="FFFFFF"/>
-          <w:lang w:val="pt-BR"/>
-        </w:rPr>
-        <w:t>projetos-final-angular-13.zip</w:t>
-      </w:r>
-      <w:r>
-        <w:rPr>
-          <w:rFonts w:ascii="Verdana" w:hAnsi="Verdana" w:cs="Segoe UI"/>
-          <w:color w:val="1C1D1F"/>
-          <w:lang w:val="pt-BR"/>
-        </w:rPr>
-        <w:t> contém a versão final de todos os projetos configurados para o Angular 13, que poderão ser utilizados no lugar dos arquivos demonstrados no vídeo anterior (formação-angular.zip).</w:t>
-      </w:r>
-    </w:p>
-    <w:p>
-      <w:pPr>
-        <w:rPr>
-          <w:rFonts w:ascii="Verdana" w:hAnsi="Verdana"/>
-          <w:sz w:val="24"/>
-          <w:szCs w:val="24"/>
-        </w:rPr>
-      </w:pPr>
-    </w:p>
-    <w:p>
-      <w:pPr>
-        <w:jc w:val="center"/>
-        <w:rPr>
-          <w:rFonts w:ascii="Verdana" w:hAnsi="Verdana" w:cs="Segoe UI"/>
-          <w:b/>
-          <w:bCs/>
-          <w:color w:val="1C1D1F"/>
-          <w:spacing w:val="-3"/>
-          <w:sz w:val="24"/>
-          <w:szCs w:val="24"/>
-          <w:shd w:val="clear" w:color="auto" w:fill="FFFFFF"/>
-        </w:rPr>
-      </w:pPr>
-      <w:r>
-        <w:rPr>
-          <w:rFonts w:ascii="Verdana" w:hAnsi="Verdana" w:cs="Segoe UI"/>
-          <w:b/>
-          <w:bCs/>
-          <w:color w:val="1C1D1F"/>
-          <w:spacing w:val="-3"/>
-          <w:sz w:val="24"/>
-          <w:szCs w:val="24"/>
-          <w:shd w:val="clear" w:color="auto" w:fill="FFFFFF"/>
-        </w:rPr>
-        <w:t>Notas para o Angular CLI 13 do Angular 13</w:t>
-      </w:r>
-    </w:p>
-    <w:p>
-      <w:pPr>
-        <w:jc w:val="both"/>
-        <w:rPr>
-          <w:rFonts w:ascii="Verdana" w:hAnsi="Verdana" w:cs="Segoe UI"/>
-          <w:bCs/>
-          <w:color w:val="1C1D1F"/>
-          <w:spacing w:val="-3"/>
-          <w:sz w:val="24"/>
-          <w:szCs w:val="24"/>
-          <w:shd w:val="clear" w:color="auto" w:fill="FFFFFF"/>
-        </w:rPr>
-      </w:pPr>
-    </w:p>
-    <w:p>
-      <w:pPr>
-        <w:shd w:val="clear" w:color="auto" w:fill="FFFFFF"/>
-        <w:spacing w:after="0" w:line="240" w:lineRule="auto"/>
+        </w:rPr>
+        <w:t>.angular-cli.json</w:t>
+      </w:r>
+      <w:r>
         <w:rPr>
           <w:rFonts w:ascii="Verdana" w:eastAsia="Times New Roman" w:hAnsi="Verdana" w:cs="Segoe UI"/>
           <w:color w:val="1C1D1F"/>
           <w:sz w:val="24"/>
           <w:szCs w:val="24"/>
         </w:rPr>
-      </w:pPr>
-      <w:r>
-        <w:rPr>
-          <w:rFonts w:ascii="Verdana" w:eastAsia="Times New Roman" w:hAnsi="Verdana" w:cs="Segoe UI"/>
-          <w:color w:val="1C1D1F"/>
-          <w:sz w:val="24"/>
-          <w:szCs w:val="24"/>
-        </w:rPr>
-        <w:t xml:space="preserve">Nos próximos vídeos mencionarei sobre um arquivo </w:t>
-      </w:r>
-      <w:proofErr w:type="gramStart"/>
-      <w:r>
-        <w:rPr>
-          <w:rFonts w:ascii="Verdana" w:eastAsia="Times New Roman" w:hAnsi="Verdana" w:cs="Segoe UI"/>
-          <w:color w:val="1C1D1F"/>
-          <w:sz w:val="24"/>
-          <w:szCs w:val="24"/>
-        </w:rPr>
-        <w:t>chamado </w:t>
+        <w:t> que mencionarei nos vídeos a seguir foi renomeado para "angular.json", portanto caso você esteja seguindo o curso com o Angular 13, sempre que eu mencionar o primeiro arquivo, faça as alterações no </w:t>
       </w:r>
       <w:r>
         <w:rPr>
@@ -446,151 +417,8 @@
           <w:bdr w:val="single" w:sz="6" w:space="0" w:color="D1D7DC" w:frame="1"/>
           <w:shd w:val="clear" w:color="auto" w:fill="FFFFFF"/>
         </w:rPr>
-        <w:t>.angular</w:t>
-      </w:r>
-      <w:proofErr w:type="gramEnd"/>
-      <w:r>
-        <w:rPr>
-          <w:rFonts w:ascii="Verdana" w:eastAsia="Times New Roman" w:hAnsi="Verdana" w:cs="Courier New"/>
-          <w:color w:val="B4690E"/>
-          <w:sz w:val="24"/>
-          <w:szCs w:val="24"/>
-          <w:bdr w:val="single" w:sz="6" w:space="0" w:color="D1D7DC" w:frame="1"/>
-          <w:shd w:val="clear" w:color="auto" w:fill="FFFFFF"/>
-        </w:rPr>
-        <w:t>-</w:t>
-      </w:r>
-      <w:proofErr w:type="spellStart"/>
-      <w:r>
-        <w:rPr>
-          <w:rFonts w:ascii="Verdana" w:eastAsia="Times New Roman" w:hAnsi="Verdana" w:cs="Courier New"/>
-          <w:color w:val="B4690E"/>
-          <w:sz w:val="24"/>
-          <w:szCs w:val="24"/>
-          <w:bdr w:val="single" w:sz="6" w:space="0" w:color="D1D7DC" w:frame="1"/>
-          <w:shd w:val="clear" w:color="auto" w:fill="FFFFFF"/>
-        </w:rPr>
-        <w:t>cli.json</w:t>
-      </w:r>
-      <w:proofErr w:type="spellEnd"/>
-      <w:r>
-        <w:rPr>
-          <w:rFonts w:ascii="Verdana" w:eastAsia="Times New Roman" w:hAnsi="Verdana" w:cs="Segoe UI"/>
-          <w:color w:val="1C1D1F"/>
-          <w:sz w:val="24"/>
-          <w:szCs w:val="24"/>
-        </w:rPr>
-        <w:t>, que é o arquivo de configuração do Angular CLI (explicarei sobre ele em detalhes no vídeo).</w:t>
-      </w:r>
-    </w:p>
-    <w:p>
-      <w:pPr>
-        <w:shd w:val="clear" w:color="auto" w:fill="FFFFFF"/>
-        <w:spacing w:after="0" w:line="240" w:lineRule="auto"/>
-        <w:rPr>
-          <w:rFonts w:ascii="Verdana" w:eastAsia="Times New Roman" w:hAnsi="Verdana" w:cs="Segoe UI"/>
-          <w:color w:val="1C1D1F"/>
-          <w:sz w:val="24"/>
-          <w:szCs w:val="24"/>
-        </w:rPr>
-      </w:pPr>
-      <w:r>
-        <w:rPr>
-          <w:rFonts w:ascii="Verdana" w:eastAsia="Times New Roman" w:hAnsi="Verdana" w:cs="Segoe UI"/>
-          <w:color w:val="1C1D1F"/>
-          <w:sz w:val="24"/>
-          <w:szCs w:val="24"/>
-        </w:rPr>
-        <w:t xml:space="preserve">Na versão 13 do Angular e Angular CLI, o </w:t>
-      </w:r>
-      <w:proofErr w:type="gramStart"/>
-      <w:r>
-        <w:rPr>
-          <w:rFonts w:ascii="Verdana" w:eastAsia="Times New Roman" w:hAnsi="Verdana" w:cs="Segoe UI"/>
-          <w:color w:val="1C1D1F"/>
-          <w:sz w:val="24"/>
-          <w:szCs w:val="24"/>
-        </w:rPr>
-        <w:t>arquivo </w:t>
-      </w:r>
-      <w:r>
-        <w:rPr>
-          <w:rFonts w:ascii="Verdana" w:eastAsia="Times New Roman" w:hAnsi="Verdana" w:cs="Courier New"/>
-          <w:color w:val="B4690E"/>
-          <w:sz w:val="24"/>
-          <w:szCs w:val="24"/>
-          <w:bdr w:val="single" w:sz="6" w:space="0" w:color="D1D7DC" w:frame="1"/>
-          <w:shd w:val="clear" w:color="auto" w:fill="FFFFFF"/>
-        </w:rPr>
-        <w:t>.angular</w:t>
-      </w:r>
-      <w:proofErr w:type="gramEnd"/>
-      <w:r>
-        <w:rPr>
-          <w:rFonts w:ascii="Verdana" w:eastAsia="Times New Roman" w:hAnsi="Verdana" w:cs="Courier New"/>
-          <w:color w:val="B4690E"/>
-          <w:sz w:val="24"/>
-          <w:szCs w:val="24"/>
-          <w:bdr w:val="single" w:sz="6" w:space="0" w:color="D1D7DC" w:frame="1"/>
-          <w:shd w:val="clear" w:color="auto" w:fill="FFFFFF"/>
-        </w:rPr>
-        <w:t>-</w:t>
-      </w:r>
-      <w:proofErr w:type="spellStart"/>
-      <w:r>
-        <w:rPr>
-          <w:rFonts w:ascii="Verdana" w:eastAsia="Times New Roman" w:hAnsi="Verdana" w:cs="Courier New"/>
-          <w:color w:val="B4690E"/>
-          <w:sz w:val="24"/>
-          <w:szCs w:val="24"/>
-          <w:bdr w:val="single" w:sz="6" w:space="0" w:color="D1D7DC" w:frame="1"/>
-          <w:shd w:val="clear" w:color="auto" w:fill="FFFFFF"/>
-        </w:rPr>
-        <w:t>cli.json</w:t>
-      </w:r>
-      <w:proofErr w:type="spellEnd"/>
-      <w:r>
-        <w:rPr>
-          <w:rFonts w:ascii="Verdana" w:eastAsia="Times New Roman" w:hAnsi="Verdana" w:cs="Segoe UI"/>
-          <w:color w:val="1C1D1F"/>
-          <w:sz w:val="24"/>
-          <w:szCs w:val="24"/>
-        </w:rPr>
-        <w:t> que mencionarei nos vídeos a seguir foi renomeado para "</w:t>
-      </w:r>
-      <w:proofErr w:type="spellStart"/>
-      <w:r>
-        <w:rPr>
-          <w:rFonts w:ascii="Verdana" w:eastAsia="Times New Roman" w:hAnsi="Verdana" w:cs="Segoe UI"/>
-          <w:color w:val="1C1D1F"/>
-          <w:sz w:val="24"/>
-          <w:szCs w:val="24"/>
-        </w:rPr>
         <w:t>angular.json</w:t>
       </w:r>
-      <w:proofErr w:type="spellEnd"/>
-      <w:r>
-        <w:rPr>
-          <w:rFonts w:ascii="Verdana" w:eastAsia="Times New Roman" w:hAnsi="Verdana" w:cs="Segoe UI"/>
-          <w:color w:val="1C1D1F"/>
-          <w:sz w:val="24"/>
-          <w:szCs w:val="24"/>
-        </w:rPr>
-        <w:t>", portanto caso você esteja seguindo o curso com o Angular 13, sempre que eu mencionar o primeiro arquivo, faça as alterações no </w:t>
-      </w:r>
-      <w:proofErr w:type="spellStart"/>
-      <w:r>
-        <w:rPr>
-          <w:rFonts w:ascii="Verdana" w:eastAsia="Times New Roman" w:hAnsi="Verdana" w:cs="Courier New"/>
-          <w:color w:val="B4690E"/>
-          <w:sz w:val="24"/>
-          <w:szCs w:val="24"/>
-          <w:bdr w:val="single" w:sz="6" w:space="0" w:color="D1D7DC" w:frame="1"/>
-          <w:shd w:val="clear" w:color="auto" w:fill="FFFFFF"/>
-        </w:rPr>
-        <w:t>angular.json</w:t>
-      </w:r>
-      <w:proofErr w:type="spellEnd"/>
       <w:r>
         <w:rPr>
           <w:rFonts w:ascii="Verdana" w:eastAsia="Times New Roman" w:hAnsi="Verdana" w:cs="Segoe UI"/>
@@ -1037,25 +865,7 @@
           <w:sz w:val="24"/>
           <w:szCs w:val="24"/>
         </w:rPr>
-        <w:t xml:space="preserve">Forma amigável em escrever código fontes que será compilado para o </w:t>
-      </w:r>
-      <w:proofErr w:type="spellStart"/>
-      <w:r>
-        <w:rPr>
-          <w:rFonts w:ascii="Verdana" w:hAnsi="Verdana"/>
-          <w:sz w:val="24"/>
-          <w:szCs w:val="24"/>
-        </w:rPr>
-        <w:t>java</w:t>
-      </w:r>
-      <w:proofErr w:type="spellEnd"/>
-      <w:r>
-        <w:rPr>
-          <w:rFonts w:ascii="Verdana" w:hAnsi="Verdana"/>
-          <w:sz w:val="24"/>
-          <w:szCs w:val="24"/>
-        </w:rPr>
-        <w:t xml:space="preserve"> script.</w:t>
+        <w:t>Forma amigável em escrever código fontes que será compilado para o java script.</w:t>
       </w:r>
     </w:p>
     <w:p>
@@ -1341,16 +1151,14 @@
         </w:rPr>
         <w:t xml:space="preserve"> e </w:t>
       </w:r>
-      <w:proofErr w:type="spellStart"/>
-      <w:r>
-        <w:rPr>
-          <w:rFonts w:ascii="Verdana" w:hAnsi="Verdana"/>
-          <w:sz w:val="24"/>
-          <w:szCs w:val="24"/>
-        </w:rPr>
-        <w:t>renderizar</w:t>
-      </w:r>
-      <w:proofErr w:type="spellEnd"/>
+      <w:r>
+        <w:rPr>
+          <w:rFonts w:ascii="Verdana" w:hAnsi="Verdana"/>
+          <w:sz w:val="24"/>
+          <w:szCs w:val="24"/>
+        </w:rPr>
+        <w:t>rende rizar</w:t>
+      </w:r>
       <w:r>
         <w:rPr>
           <w:rFonts w:ascii="Verdana" w:hAnsi="Verdana"/>
@@ -1510,8 +1318,6 @@
           <w:lang w:val="en-US"/>
         </w:rPr>
       </w:pPr>
-      <w:bookmarkStart w:id="0" w:name="_GoBack"/>
-      <w:bookmarkEnd w:id="0"/>
       <w:r>
         <w:rPr>
           <w:rFonts w:ascii="Verdana" w:hAnsi="Verdana"/>
@@ -1621,67 +1427,25 @@
           <w:sz w:val="24"/>
           <w:szCs w:val="24"/>
         </w:rPr>
-        <w:t xml:space="preserve">Assim você tem lá o seu </w:t>
-      </w:r>
-      <w:r>
-        <w:rPr>
-          <w:rFonts w:ascii="Verdana" w:hAnsi="Verdana"/>
-          <w:sz w:val="24"/>
-          <w:szCs w:val="24"/>
-        </w:rPr>
-        <w:t>navegador e</w:t>
-      </w:r>
-      <w:r>
-        <w:rPr>
-          <w:rFonts w:ascii="Verdana" w:hAnsi="Verdana"/>
-          <w:sz w:val="24"/>
-          <w:szCs w:val="24"/>
-        </w:rPr>
-        <w:t xml:space="preserve"> você acessou determinada URL, o index.htm é carregado. </w:t>
-      </w:r>
-    </w:p>
-    <w:p>
-      <w:pPr>
-        <w:jc w:val="both"/>
-        <w:rPr>
-          <w:rFonts w:ascii="Verdana" w:hAnsi="Verdana"/>
-          <w:sz w:val="24"/>
-          <w:szCs w:val="24"/>
-        </w:rPr>
-      </w:pPr>
-      <w:proofErr w:type="spellStart"/>
-      <w:r>
-        <w:rPr>
-          <w:rFonts w:ascii="Verdana" w:hAnsi="Verdana"/>
-          <w:sz w:val="24"/>
-          <w:szCs w:val="24"/>
-        </w:rPr>
-        <w:t>app.module.ts</w:t>
-      </w:r>
-      <w:proofErr w:type="spellEnd"/>
-      <w:r>
-        <w:rPr>
-          <w:rFonts w:ascii="Verdana" w:hAnsi="Verdana"/>
-          <w:sz w:val="24"/>
-          <w:szCs w:val="24"/>
-        </w:rPr>
-        <w:t xml:space="preserve"> -</w:t>
-      </w:r>
-      <w:r>
-        <w:rPr>
-          <w:rFonts w:ascii="Verdana" w:hAnsi="Verdana"/>
-          <w:sz w:val="24"/>
-          <w:szCs w:val="24"/>
-        </w:rPr>
-        <w:t>&gt; é</w:t>
-      </w:r>
-      <w:r>
-        <w:rPr>
-          <w:rFonts w:ascii="Verdana" w:hAnsi="Verdana"/>
-          <w:sz w:val="24"/>
-          <w:szCs w:val="24"/>
-        </w:rPr>
-        <w:t xml:space="preserve"> executado o arquivo de bootstrap porque está condicionado a executar o nosso arquivo App Mode que é o arquivo de módulo principal do nosso sistema.</w:t>
+        <w:t xml:space="preserve">Assim você tem lá o seu navegador e você acessou determinada URL, o index.htm é carregado. </w:t>
+      </w:r>
+    </w:p>
+    <w:p>
+      <w:pPr>
+        <w:jc w:val="both"/>
+        <w:rPr>
+          <w:rFonts w:ascii="Verdana" w:hAnsi="Verdana"/>
+          <w:sz w:val="24"/>
+          <w:szCs w:val="24"/>
+        </w:rPr>
+      </w:pPr>
+      <w:r>
+        <w:rPr>
+          <w:rFonts w:ascii="Verdana" w:hAnsi="Verdana"/>
+          <w:sz w:val="24"/>
+          <w:szCs w:val="24"/>
+        </w:rPr>
+        <w:t>app.module.ts -&gt; é executado o arquivo de bootstrap porque está condicionado a executar o nosso arquivo App Mode que é o arquivo de módulo principal do nosso sistema.</w:t>
       </w:r>
       <w:r>
         <w:rPr>
@@ -1697,173 +1461,63 @@
           <w:sz w:val="24"/>
           <w:szCs w:val="24"/>
         </w:rPr>
-        <w:t xml:space="preserve">Esse arquivo ele vai ter uma referência para o componente que é o app componente que é o outro arquivo que </w:t>
-      </w:r>
-      <w:r>
-        <w:rPr>
-          <w:rFonts w:ascii="Verdana" w:hAnsi="Verdana"/>
-          <w:sz w:val="24"/>
-          <w:szCs w:val="24"/>
-        </w:rPr>
-        <w:t>contém</w:t>
-      </w:r>
-      <w:r>
-        <w:rPr>
-          <w:rFonts w:ascii="Verdana" w:hAnsi="Verdana"/>
-          <w:sz w:val="24"/>
-          <w:szCs w:val="24"/>
-        </w:rPr>
-        <w:t xml:space="preserve"> a nossa </w:t>
-      </w:r>
-      <w:r>
-        <w:rPr>
-          <w:rFonts w:ascii="Verdana" w:hAnsi="Verdana"/>
-          <w:sz w:val="24"/>
-          <w:szCs w:val="24"/>
-        </w:rPr>
-        <w:t>página</w:t>
-      </w:r>
-      <w:r>
-        <w:rPr>
-          <w:rFonts w:ascii="Verdana" w:hAnsi="Verdana"/>
-          <w:sz w:val="24"/>
-          <w:szCs w:val="24"/>
-        </w:rPr>
-        <w:t>.</w:t>
-      </w:r>
-    </w:p>
-    <w:p>
-      <w:pPr>
-        <w:jc w:val="both"/>
-        <w:rPr>
-          <w:rFonts w:ascii="Verdana" w:hAnsi="Verdana"/>
-          <w:sz w:val="24"/>
-          <w:szCs w:val="24"/>
-        </w:rPr>
-      </w:pPr>
-    </w:p>
-    <w:p>
-      <w:pPr>
-        <w:jc w:val="both"/>
-        <w:rPr>
-          <w:rFonts w:ascii="Verdana" w:hAnsi="Verdana"/>
-          <w:sz w:val="24"/>
-          <w:szCs w:val="24"/>
-        </w:rPr>
-      </w:pPr>
-      <w:proofErr w:type="spellStart"/>
-      <w:r>
-        <w:rPr>
-          <w:rFonts w:ascii="Verdana" w:hAnsi="Verdana"/>
-          <w:sz w:val="24"/>
-          <w:szCs w:val="24"/>
-        </w:rPr>
-        <w:t>app.component.ts</w:t>
-      </w:r>
-      <w:proofErr w:type="spellEnd"/>
-      <w:r>
-        <w:rPr>
-          <w:rFonts w:ascii="Verdana" w:hAnsi="Verdana"/>
-          <w:sz w:val="24"/>
-          <w:szCs w:val="24"/>
-        </w:rPr>
-        <w:t xml:space="preserve"> -</w:t>
-      </w:r>
-      <w:r>
-        <w:rPr>
-          <w:rFonts w:ascii="Verdana" w:hAnsi="Verdana"/>
-          <w:sz w:val="24"/>
-          <w:szCs w:val="24"/>
-        </w:rPr>
-        <w:t>&gt; esse</w:t>
-      </w:r>
-      <w:r>
-        <w:rPr>
-          <w:rFonts w:ascii="Verdana" w:hAnsi="Verdana"/>
-          <w:sz w:val="24"/>
-          <w:szCs w:val="24"/>
-        </w:rPr>
-        <w:t xml:space="preserve"> </w:t>
-      </w:r>
-      <w:proofErr w:type="spellStart"/>
-      <w:r>
-        <w:rPr>
-          <w:rFonts w:ascii="Verdana" w:hAnsi="Verdana"/>
-          <w:sz w:val="24"/>
-          <w:szCs w:val="24"/>
-        </w:rPr>
-        <w:t>app</w:t>
-      </w:r>
-      <w:proofErr w:type="spellEnd"/>
-      <w:r>
-        <w:rPr>
-          <w:rFonts w:ascii="Verdana" w:hAnsi="Verdana"/>
-          <w:sz w:val="24"/>
-          <w:szCs w:val="24"/>
-        </w:rPr>
-        <w:t xml:space="preserve"> concorrente ele contém o HTML que contém apenas a instrução "Olá Mundo". </w:t>
-      </w:r>
-    </w:p>
-    <w:p>
-      <w:pPr>
-        <w:jc w:val="both"/>
-        <w:rPr>
-          <w:rFonts w:ascii="Verdana" w:hAnsi="Verdana"/>
-          <w:sz w:val="24"/>
-          <w:szCs w:val="24"/>
-        </w:rPr>
-      </w:pPr>
-    </w:p>
-    <w:p>
-      <w:pPr>
-        <w:jc w:val="both"/>
-        <w:rPr>
-          <w:rFonts w:ascii="Verdana" w:hAnsi="Verdana"/>
-          <w:sz w:val="24"/>
-          <w:szCs w:val="24"/>
-        </w:rPr>
-      </w:pPr>
-      <w:r>
-        <w:rPr>
-          <w:rFonts w:ascii="Verdana" w:hAnsi="Verdana"/>
-          <w:sz w:val="24"/>
-          <w:szCs w:val="24"/>
-        </w:rPr>
-        <w:t xml:space="preserve">O index.html possui uma tag principal de aplicação então quando esse modulo e componente forem carregados, aquela </w:t>
-      </w:r>
-      <w:proofErr w:type="spellStart"/>
-      <w:r>
-        <w:rPr>
-          <w:rFonts w:ascii="Verdana" w:hAnsi="Verdana"/>
-          <w:sz w:val="24"/>
-          <w:szCs w:val="24"/>
-        </w:rPr>
-        <w:t>tag</w:t>
-      </w:r>
-      <w:proofErr w:type="spellEnd"/>
-      <w:r>
-        <w:rPr>
-          <w:rFonts w:ascii="Verdana" w:hAnsi="Verdana"/>
-          <w:sz w:val="24"/>
-          <w:szCs w:val="24"/>
-        </w:rPr>
-        <w:t xml:space="preserve"> que </w:t>
-      </w:r>
-      <w:r>
-        <w:rPr>
-          <w:rFonts w:ascii="Verdana" w:hAnsi="Verdana"/>
-          <w:sz w:val="24"/>
-          <w:szCs w:val="24"/>
-        </w:rPr>
-        <w:t>está</w:t>
-      </w:r>
-      <w:r>
-        <w:rPr>
-          <w:rFonts w:ascii="Verdana" w:hAnsi="Verdana"/>
-          <w:sz w:val="24"/>
-          <w:szCs w:val="24"/>
-        </w:rPr>
-        <w:t xml:space="preserve"> aqui no meu HTML ela será automaticamente substituída pelo HTML do componente e é por isso que nós visualizamos a página ou aquela mensagem do Olá mundo.</w:t>
+        <w:t>Esse arquivo ele vai ter uma referência para o componente que é o app componente que é o outro arquivo que contém a nossa página.</w:t>
+      </w:r>
+    </w:p>
+    <w:p>
+      <w:pPr>
+        <w:jc w:val="both"/>
+        <w:rPr>
+          <w:rFonts w:ascii="Verdana" w:hAnsi="Verdana"/>
+          <w:sz w:val="24"/>
+          <w:szCs w:val="24"/>
+        </w:rPr>
+      </w:pPr>
+    </w:p>
+    <w:p>
+      <w:pPr>
+        <w:jc w:val="both"/>
+        <w:rPr>
+          <w:rFonts w:ascii="Verdana" w:hAnsi="Verdana"/>
+          <w:sz w:val="24"/>
+          <w:szCs w:val="24"/>
+        </w:rPr>
+      </w:pPr>
+      <w:r>
+        <w:rPr>
+          <w:rFonts w:ascii="Verdana" w:hAnsi="Verdana"/>
+          <w:sz w:val="24"/>
+          <w:szCs w:val="24"/>
+        </w:rPr>
+        <w:t xml:space="preserve">app.component.ts -&gt; esse app concorrente ele contém o HTML que contém apenas a instrução "Olá Mundo". </w:t>
+      </w:r>
+    </w:p>
+    <w:p>
+      <w:pPr>
+        <w:jc w:val="both"/>
+        <w:rPr>
+          <w:rFonts w:ascii="Verdana" w:hAnsi="Verdana"/>
+          <w:sz w:val="24"/>
+          <w:szCs w:val="24"/>
+        </w:rPr>
+      </w:pPr>
+    </w:p>
+    <w:p>
+      <w:pPr>
+        <w:jc w:val="both"/>
+        <w:rPr>
+          <w:rFonts w:ascii="Verdana" w:hAnsi="Verdana"/>
+          <w:sz w:val="24"/>
+          <w:szCs w:val="24"/>
+        </w:rPr>
+      </w:pPr>
+      <w:r>
+        <w:rPr>
+          <w:rFonts w:ascii="Verdana" w:hAnsi="Verdana"/>
+          <w:sz w:val="24"/>
+          <w:szCs w:val="24"/>
+        </w:rPr>
+        <w:t>O index.html possui uma tag principal de aplicação então quando esse modulo e componente forem carregados, aquela tag que está aqui no meu HTML ela será automaticamente substituída pelo HTML do componente e é por isso que nós visualizamos a página ou aquela mensagem do Olá mundo.</w:t>
       </w:r>
     </w:p>
     <w:sectPr>

</xml_diff>

<commit_message>
Seção 3 item 26 - Criando o segundo projeto Calculadora.
</commit_message>
<xml_diff>
--- a/Docs.docx
+++ b/Docs.docx
@@ -15,8 +15,6 @@
           <w:lang w:val="pt-BR"/>
         </w:rPr>
       </w:pPr>
-      <w:bookmarkStart w:id="0" w:name="_GoBack"/>
-      <w:bookmarkEnd w:id="0"/>
       <w:r>
         <w:rPr>
           <w:rFonts w:ascii="Verdana" w:hAnsi="Verdana" w:cs="Segoe UI"/>
@@ -1519,6 +1517,2368 @@
         </w:rPr>
         <w:t>O index.html possui uma tag principal de aplicação então quando esse modulo e componente forem carregados, aquela tag que está aqui no meu HTML ela será automaticamente substituída pelo HTML do componente e é por isso que nós visualizamos a página ou aquela mensagem do Olá mundo.</w:t>
       </w:r>
+    </w:p>
+    <w:p>
+      <w:pPr>
+        <w:jc w:val="both"/>
+        <w:rPr>
+          <w:rFonts w:ascii="Verdana" w:hAnsi="Verdana"/>
+          <w:sz w:val="24"/>
+          <w:szCs w:val="24"/>
+        </w:rPr>
+      </w:pPr>
+    </w:p>
+    <w:p>
+      <w:pPr>
+        <w:jc w:val="both"/>
+        <w:rPr>
+          <w:rFonts w:ascii="Verdana" w:hAnsi="Verdana"/>
+          <w:sz w:val="24"/>
+          <w:szCs w:val="24"/>
+        </w:rPr>
+      </w:pPr>
+    </w:p>
+    <w:p>
+      <w:pPr>
+        <w:jc w:val="center"/>
+        <w:rPr>
+          <w:rFonts w:ascii="Verdana" w:hAnsi="Verdana"/>
+          <w:sz w:val="24"/>
+          <w:szCs w:val="24"/>
+        </w:rPr>
+      </w:pPr>
+      <w:r>
+        <w:rPr>
+          <w:rFonts w:ascii="Verdana" w:hAnsi="Verdana"/>
+          <w:b/>
+          <w:sz w:val="24"/>
+          <w:szCs w:val="24"/>
+        </w:rPr>
+        <w:lastRenderedPageBreak/>
+        <w:t>CALCULADORA</w:t>
+      </w:r>
+    </w:p>
+    <w:p>
+      <w:pPr>
+        <w:jc w:val="center"/>
+        <w:rPr>
+          <w:rFonts w:ascii="Verdana" w:hAnsi="Verdana"/>
+          <w:sz w:val="24"/>
+          <w:szCs w:val="24"/>
+        </w:rPr>
+      </w:pPr>
+      <w:r>
+        <w:rPr>
+          <w:rFonts w:ascii="Verdana" w:hAnsi="Verdana"/>
+          <w:sz w:val="24"/>
+          <w:szCs w:val="24"/>
+        </w:rPr>
+        <w:t>Procedimentos pós criação</w:t>
+      </w:r>
+    </w:p>
+    <w:p>
+      <w:pPr>
+        <w:jc w:val="both"/>
+        <w:rPr>
+          <w:rFonts w:ascii="Verdana" w:hAnsi="Verdana"/>
+          <w:sz w:val="24"/>
+          <w:szCs w:val="24"/>
+        </w:rPr>
+      </w:pPr>
+      <w:r>
+        <w:rPr>
+          <w:rFonts w:ascii="Verdana" w:hAnsi="Verdana"/>
+          <w:sz w:val="24"/>
+          <w:szCs w:val="24"/>
+        </w:rPr>
+        <w:t>Após criar o projeto com o comando “</w:t>
+      </w:r>
+      <w:proofErr w:type="spellStart"/>
+      <w:r>
+        <w:rPr>
+          <w:rFonts w:ascii="Verdana" w:hAnsi="Verdana"/>
+          <w:sz w:val="24"/>
+          <w:szCs w:val="24"/>
+        </w:rPr>
+        <w:t>ng</w:t>
+      </w:r>
+      <w:proofErr w:type="spellEnd"/>
+      <w:r>
+        <w:rPr>
+          <w:rFonts w:ascii="Verdana" w:hAnsi="Verdana"/>
+          <w:sz w:val="24"/>
+          <w:szCs w:val="24"/>
+        </w:rPr>
+        <w:t xml:space="preserve"> new calculadora”, executar o comando </w:t>
+      </w:r>
+      <w:proofErr w:type="spellStart"/>
+      <w:r>
+        <w:rPr>
+          <w:rFonts w:ascii="Verdana" w:hAnsi="Verdana"/>
+          <w:sz w:val="24"/>
+          <w:szCs w:val="24"/>
+        </w:rPr>
+        <w:t>ng</w:t>
+      </w:r>
+      <w:proofErr w:type="spellEnd"/>
+      <w:r>
+        <w:rPr>
+          <w:rFonts w:ascii="Verdana" w:hAnsi="Verdana"/>
+          <w:sz w:val="24"/>
+          <w:szCs w:val="24"/>
+        </w:rPr>
+        <w:t xml:space="preserve"> server para verificar se a aplicação está executando.</w:t>
+      </w:r>
+    </w:p>
+    <w:p>
+      <w:pPr>
+        <w:jc w:val="both"/>
+        <w:rPr>
+          <w:rFonts w:ascii="Verdana" w:hAnsi="Verdana"/>
+          <w:sz w:val="24"/>
+          <w:szCs w:val="24"/>
+        </w:rPr>
+      </w:pPr>
+      <w:r>
+        <w:rPr>
+          <w:rFonts w:ascii="Verdana" w:hAnsi="Verdana"/>
+          <w:sz w:val="24"/>
+          <w:szCs w:val="24"/>
+        </w:rPr>
+        <w:t>No arquivo de teste /e2e/</w:t>
+      </w:r>
+      <w:proofErr w:type="spellStart"/>
+      <w:r>
+        <w:rPr>
+          <w:rFonts w:ascii="Verdana" w:hAnsi="Verdana"/>
+          <w:sz w:val="24"/>
+          <w:szCs w:val="24"/>
+        </w:rPr>
+        <w:t>src</w:t>
+      </w:r>
+      <w:proofErr w:type="spellEnd"/>
+      <w:r>
+        <w:rPr>
+          <w:rFonts w:ascii="Verdana" w:hAnsi="Verdana"/>
+          <w:sz w:val="24"/>
+          <w:szCs w:val="24"/>
+        </w:rPr>
+        <w:t>/</w:t>
+      </w:r>
+      <w:r>
+        <w:rPr>
+          <w:rFonts w:ascii="Verdana" w:hAnsi="Verdana"/>
+          <w:sz w:val="24"/>
+          <w:szCs w:val="24"/>
+        </w:rPr>
+        <w:t>app.e2e-spec.ts</w:t>
+      </w:r>
+      <w:r>
+        <w:rPr>
+          <w:rFonts w:ascii="Verdana" w:hAnsi="Verdana"/>
+          <w:sz w:val="24"/>
+          <w:szCs w:val="24"/>
+        </w:rPr>
+        <w:t xml:space="preserve"> comentar a linha que realiza o teste do título da página.</w:t>
+      </w:r>
+    </w:p>
+    <w:p>
+      <w:pPr>
+        <w:shd w:val="clear" w:color="auto" w:fill="1E1E1E"/>
+        <w:spacing w:after="0" w:line="285" w:lineRule="atLeast"/>
+        <w:rPr>
+          <w:rFonts w:ascii="Consolas" w:eastAsia="Times New Roman" w:hAnsi="Consolas" w:cs="Times New Roman"/>
+          <w:color w:val="D4D4D4"/>
+          <w:sz w:val="21"/>
+          <w:szCs w:val="21"/>
+          <w:lang w:val="en-US"/>
+        </w:rPr>
+      </w:pPr>
+      <w:r>
+        <w:rPr>
+          <w:rFonts w:ascii="Consolas" w:eastAsia="Times New Roman" w:hAnsi="Consolas" w:cs="Times New Roman"/>
+          <w:color w:val="D4D4D4"/>
+          <w:sz w:val="21"/>
+          <w:szCs w:val="21"/>
+          <w:lang w:val="en-US"/>
+        </w:rPr>
+        <w:t xml:space="preserve">  </w:t>
+      </w:r>
+      <w:proofErr w:type="gramStart"/>
+      <w:r>
+        <w:rPr>
+          <w:rFonts w:ascii="Consolas" w:eastAsia="Times New Roman" w:hAnsi="Consolas" w:cs="Times New Roman"/>
+          <w:color w:val="DCDCAA"/>
+          <w:sz w:val="21"/>
+          <w:szCs w:val="21"/>
+          <w:lang w:val="en-US"/>
+        </w:rPr>
+        <w:t>it</w:t>
+      </w:r>
+      <w:r>
+        <w:rPr>
+          <w:rFonts w:ascii="Consolas" w:eastAsia="Times New Roman" w:hAnsi="Consolas" w:cs="Times New Roman"/>
+          <w:color w:val="D4D4D4"/>
+          <w:sz w:val="21"/>
+          <w:szCs w:val="21"/>
+          <w:lang w:val="en-US"/>
+        </w:rPr>
+        <w:t>(</w:t>
+      </w:r>
+      <w:proofErr w:type="gramEnd"/>
+      <w:r>
+        <w:rPr>
+          <w:rFonts w:ascii="Consolas" w:eastAsia="Times New Roman" w:hAnsi="Consolas" w:cs="Times New Roman"/>
+          <w:color w:val="CE9178"/>
+          <w:sz w:val="21"/>
+          <w:szCs w:val="21"/>
+          <w:lang w:val="en-US"/>
+        </w:rPr>
+        <w:t>'should display welcome message'</w:t>
+      </w:r>
+      <w:r>
+        <w:rPr>
+          <w:rFonts w:ascii="Consolas" w:eastAsia="Times New Roman" w:hAnsi="Consolas" w:cs="Times New Roman"/>
+          <w:color w:val="D4D4D4"/>
+          <w:sz w:val="21"/>
+          <w:szCs w:val="21"/>
+          <w:lang w:val="en-US"/>
+        </w:rPr>
+        <w:t xml:space="preserve">, </w:t>
+      </w:r>
+      <w:proofErr w:type="spellStart"/>
+      <w:r>
+        <w:rPr>
+          <w:rFonts w:ascii="Consolas" w:eastAsia="Times New Roman" w:hAnsi="Consolas" w:cs="Times New Roman"/>
+          <w:color w:val="569CD6"/>
+          <w:sz w:val="21"/>
+          <w:szCs w:val="21"/>
+          <w:lang w:val="en-US"/>
+        </w:rPr>
+        <w:t>async</w:t>
+      </w:r>
+      <w:proofErr w:type="spellEnd"/>
+      <w:r>
+        <w:rPr>
+          <w:rFonts w:ascii="Consolas" w:eastAsia="Times New Roman" w:hAnsi="Consolas" w:cs="Times New Roman"/>
+          <w:color w:val="D4D4D4"/>
+          <w:sz w:val="21"/>
+          <w:szCs w:val="21"/>
+          <w:lang w:val="en-US"/>
+        </w:rPr>
+        <w:t xml:space="preserve"> () </w:t>
+      </w:r>
+      <w:r>
+        <w:rPr>
+          <w:rFonts w:ascii="Consolas" w:eastAsia="Times New Roman" w:hAnsi="Consolas" w:cs="Times New Roman"/>
+          <w:color w:val="569CD6"/>
+          <w:sz w:val="21"/>
+          <w:szCs w:val="21"/>
+          <w:lang w:val="en-US"/>
+        </w:rPr>
+        <w:t>=&gt;</w:t>
+      </w:r>
+      <w:r>
+        <w:rPr>
+          <w:rFonts w:ascii="Consolas" w:eastAsia="Times New Roman" w:hAnsi="Consolas" w:cs="Times New Roman"/>
+          <w:color w:val="D4D4D4"/>
+          <w:sz w:val="21"/>
+          <w:szCs w:val="21"/>
+          <w:lang w:val="en-US"/>
+        </w:rPr>
+        <w:t xml:space="preserve"> {</w:t>
+      </w:r>
+    </w:p>
+    <w:p>
+      <w:pPr>
+        <w:shd w:val="clear" w:color="auto" w:fill="1E1E1E"/>
+        <w:spacing w:after="0" w:line="285" w:lineRule="atLeast"/>
+        <w:rPr>
+          <w:rFonts w:ascii="Consolas" w:eastAsia="Times New Roman" w:hAnsi="Consolas" w:cs="Times New Roman"/>
+          <w:color w:val="D4D4D4"/>
+          <w:sz w:val="21"/>
+          <w:szCs w:val="21"/>
+          <w:lang w:val="en-US"/>
+        </w:rPr>
+      </w:pPr>
+      <w:r>
+        <w:rPr>
+          <w:rFonts w:ascii="Consolas" w:eastAsia="Times New Roman" w:hAnsi="Consolas" w:cs="Times New Roman"/>
+          <w:color w:val="D4D4D4"/>
+          <w:sz w:val="21"/>
+          <w:szCs w:val="21"/>
+          <w:lang w:val="en-US"/>
+        </w:rPr>
+        <w:t xml:space="preserve">    </w:t>
+      </w:r>
+      <w:proofErr w:type="gramStart"/>
+      <w:r>
+        <w:rPr>
+          <w:rFonts w:ascii="Consolas" w:eastAsia="Times New Roman" w:hAnsi="Consolas" w:cs="Times New Roman"/>
+          <w:color w:val="C586C0"/>
+          <w:sz w:val="21"/>
+          <w:szCs w:val="21"/>
+          <w:lang w:val="en-US"/>
+        </w:rPr>
+        <w:t>await</w:t>
+      </w:r>
+      <w:proofErr w:type="gramEnd"/>
+      <w:r>
+        <w:rPr>
+          <w:rFonts w:ascii="Consolas" w:eastAsia="Times New Roman" w:hAnsi="Consolas" w:cs="Times New Roman"/>
+          <w:color w:val="D4D4D4"/>
+          <w:sz w:val="21"/>
+          <w:szCs w:val="21"/>
+          <w:lang w:val="en-US"/>
+        </w:rPr>
+        <w:t xml:space="preserve"> </w:t>
+      </w:r>
+      <w:proofErr w:type="spellStart"/>
+      <w:r>
+        <w:rPr>
+          <w:rFonts w:ascii="Consolas" w:eastAsia="Times New Roman" w:hAnsi="Consolas" w:cs="Times New Roman"/>
+          <w:color w:val="9CDCFE"/>
+          <w:sz w:val="21"/>
+          <w:szCs w:val="21"/>
+          <w:lang w:val="en-US"/>
+        </w:rPr>
+        <w:t>page</w:t>
+      </w:r>
+      <w:r>
+        <w:rPr>
+          <w:rFonts w:ascii="Consolas" w:eastAsia="Times New Roman" w:hAnsi="Consolas" w:cs="Times New Roman"/>
+          <w:color w:val="D4D4D4"/>
+          <w:sz w:val="21"/>
+          <w:szCs w:val="21"/>
+          <w:lang w:val="en-US"/>
+        </w:rPr>
+        <w:t>.</w:t>
+      </w:r>
+      <w:r>
+        <w:rPr>
+          <w:rFonts w:ascii="Consolas" w:eastAsia="Times New Roman" w:hAnsi="Consolas" w:cs="Times New Roman"/>
+          <w:color w:val="DCDCAA"/>
+          <w:sz w:val="21"/>
+          <w:szCs w:val="21"/>
+          <w:lang w:val="en-US"/>
+        </w:rPr>
+        <w:t>navigateTo</w:t>
+      </w:r>
+      <w:proofErr w:type="spellEnd"/>
+      <w:r>
+        <w:rPr>
+          <w:rFonts w:ascii="Consolas" w:eastAsia="Times New Roman" w:hAnsi="Consolas" w:cs="Times New Roman"/>
+          <w:color w:val="D4D4D4"/>
+          <w:sz w:val="21"/>
+          <w:szCs w:val="21"/>
+          <w:lang w:val="en-US"/>
+        </w:rPr>
+        <w:t>();</w:t>
+      </w:r>
+    </w:p>
+    <w:p>
+      <w:pPr>
+        <w:shd w:val="clear" w:color="auto" w:fill="1E1E1E"/>
+        <w:spacing w:after="0" w:line="285" w:lineRule="atLeast"/>
+        <w:rPr>
+          <w:rFonts w:ascii="Consolas" w:eastAsia="Times New Roman" w:hAnsi="Consolas" w:cs="Times New Roman"/>
+          <w:color w:val="D4D4D4"/>
+          <w:sz w:val="21"/>
+          <w:szCs w:val="21"/>
+          <w:lang w:val="en-US"/>
+        </w:rPr>
+      </w:pPr>
+      <w:r>
+        <w:rPr>
+          <w:rFonts w:ascii="Consolas" w:eastAsia="Times New Roman" w:hAnsi="Consolas" w:cs="Times New Roman"/>
+          <w:color w:val="D4D4D4"/>
+          <w:sz w:val="21"/>
+          <w:szCs w:val="21"/>
+          <w:lang w:val="en-US"/>
+        </w:rPr>
+        <w:t xml:space="preserve">    </w:t>
+      </w:r>
+      <w:proofErr w:type="gramStart"/>
+      <w:r>
+        <w:rPr>
+          <w:rFonts w:ascii="Consolas" w:eastAsia="Times New Roman" w:hAnsi="Consolas" w:cs="Times New Roman"/>
+          <w:color w:val="DCDCAA"/>
+          <w:sz w:val="21"/>
+          <w:szCs w:val="21"/>
+          <w:lang w:val="en-US"/>
+        </w:rPr>
+        <w:t>expect</w:t>
+      </w:r>
+      <w:r>
+        <w:rPr>
+          <w:rFonts w:ascii="Consolas" w:eastAsia="Times New Roman" w:hAnsi="Consolas" w:cs="Times New Roman"/>
+          <w:color w:val="D4D4D4"/>
+          <w:sz w:val="21"/>
+          <w:szCs w:val="21"/>
+          <w:lang w:val="en-US"/>
+        </w:rPr>
+        <w:t>(</w:t>
+      </w:r>
+      <w:proofErr w:type="gramEnd"/>
+      <w:r>
+        <w:rPr>
+          <w:rFonts w:ascii="Consolas" w:eastAsia="Times New Roman" w:hAnsi="Consolas" w:cs="Times New Roman"/>
+          <w:color w:val="C586C0"/>
+          <w:sz w:val="21"/>
+          <w:szCs w:val="21"/>
+          <w:lang w:val="en-US"/>
+        </w:rPr>
+        <w:t>await</w:t>
+      </w:r>
+      <w:r>
+        <w:rPr>
+          <w:rFonts w:ascii="Consolas" w:eastAsia="Times New Roman" w:hAnsi="Consolas" w:cs="Times New Roman"/>
+          <w:color w:val="D4D4D4"/>
+          <w:sz w:val="21"/>
+          <w:szCs w:val="21"/>
+          <w:lang w:val="en-US"/>
+        </w:rPr>
+        <w:t xml:space="preserve"> </w:t>
+      </w:r>
+      <w:proofErr w:type="spellStart"/>
+      <w:r>
+        <w:rPr>
+          <w:rFonts w:ascii="Consolas" w:eastAsia="Times New Roman" w:hAnsi="Consolas" w:cs="Times New Roman"/>
+          <w:color w:val="9CDCFE"/>
+          <w:sz w:val="21"/>
+          <w:szCs w:val="21"/>
+          <w:lang w:val="en-US"/>
+        </w:rPr>
+        <w:t>page</w:t>
+      </w:r>
+      <w:r>
+        <w:rPr>
+          <w:rFonts w:ascii="Consolas" w:eastAsia="Times New Roman" w:hAnsi="Consolas" w:cs="Times New Roman"/>
+          <w:color w:val="D4D4D4"/>
+          <w:sz w:val="21"/>
+          <w:szCs w:val="21"/>
+          <w:lang w:val="en-US"/>
+        </w:rPr>
+        <w:t>.</w:t>
+      </w:r>
+      <w:r>
+        <w:rPr>
+          <w:rFonts w:ascii="Consolas" w:eastAsia="Times New Roman" w:hAnsi="Consolas" w:cs="Times New Roman"/>
+          <w:color w:val="DCDCAA"/>
+          <w:sz w:val="21"/>
+          <w:szCs w:val="21"/>
+          <w:lang w:val="en-US"/>
+        </w:rPr>
+        <w:t>getTitleText</w:t>
+      </w:r>
+      <w:proofErr w:type="spellEnd"/>
+      <w:r>
+        <w:rPr>
+          <w:rFonts w:ascii="Consolas" w:eastAsia="Times New Roman" w:hAnsi="Consolas" w:cs="Times New Roman"/>
+          <w:color w:val="D4D4D4"/>
+          <w:sz w:val="21"/>
+          <w:szCs w:val="21"/>
+          <w:lang w:val="en-US"/>
+        </w:rPr>
+        <w:t>()).</w:t>
+      </w:r>
+      <w:proofErr w:type="spellStart"/>
+      <w:r>
+        <w:rPr>
+          <w:rFonts w:ascii="Consolas" w:eastAsia="Times New Roman" w:hAnsi="Consolas" w:cs="Times New Roman"/>
+          <w:color w:val="DCDCAA"/>
+          <w:sz w:val="21"/>
+          <w:szCs w:val="21"/>
+          <w:lang w:val="en-US"/>
+        </w:rPr>
+        <w:t>toEqual</w:t>
+      </w:r>
+      <w:proofErr w:type="spellEnd"/>
+      <w:r>
+        <w:rPr>
+          <w:rFonts w:ascii="Consolas" w:eastAsia="Times New Roman" w:hAnsi="Consolas" w:cs="Times New Roman"/>
+          <w:color w:val="D4D4D4"/>
+          <w:sz w:val="21"/>
+          <w:szCs w:val="21"/>
+          <w:lang w:val="en-US"/>
+        </w:rPr>
+        <w:t>(</w:t>
+      </w:r>
+      <w:r>
+        <w:rPr>
+          <w:rFonts w:ascii="Consolas" w:eastAsia="Times New Roman" w:hAnsi="Consolas" w:cs="Times New Roman"/>
+          <w:color w:val="CE9178"/>
+          <w:sz w:val="21"/>
+          <w:szCs w:val="21"/>
+          <w:lang w:val="en-US"/>
+        </w:rPr>
+        <w:t>'</w:t>
+      </w:r>
+      <w:proofErr w:type="spellStart"/>
+      <w:r>
+        <w:rPr>
+          <w:rFonts w:ascii="Consolas" w:eastAsia="Times New Roman" w:hAnsi="Consolas" w:cs="Times New Roman"/>
+          <w:color w:val="CE9178"/>
+          <w:sz w:val="21"/>
+          <w:szCs w:val="21"/>
+          <w:lang w:val="en-US"/>
+        </w:rPr>
+        <w:t>calculadora</w:t>
+      </w:r>
+      <w:proofErr w:type="spellEnd"/>
+      <w:r>
+        <w:rPr>
+          <w:rFonts w:ascii="Consolas" w:eastAsia="Times New Roman" w:hAnsi="Consolas" w:cs="Times New Roman"/>
+          <w:color w:val="CE9178"/>
+          <w:sz w:val="21"/>
+          <w:szCs w:val="21"/>
+          <w:lang w:val="en-US"/>
+        </w:rPr>
+        <w:t xml:space="preserve"> app is running!'</w:t>
+      </w:r>
+      <w:r>
+        <w:rPr>
+          <w:rFonts w:ascii="Consolas" w:eastAsia="Times New Roman" w:hAnsi="Consolas" w:cs="Times New Roman"/>
+          <w:color w:val="D4D4D4"/>
+          <w:sz w:val="21"/>
+          <w:szCs w:val="21"/>
+          <w:lang w:val="en-US"/>
+        </w:rPr>
+        <w:t>);</w:t>
+      </w:r>
+    </w:p>
+    <w:p>
+      <w:pPr>
+        <w:shd w:val="clear" w:color="auto" w:fill="1E1E1E"/>
+        <w:spacing w:after="0" w:line="285" w:lineRule="atLeast"/>
+        <w:rPr>
+          <w:rFonts w:ascii="Consolas" w:eastAsia="Times New Roman" w:hAnsi="Consolas" w:cs="Times New Roman"/>
+          <w:color w:val="D4D4D4"/>
+          <w:sz w:val="21"/>
+          <w:szCs w:val="21"/>
+          <w:lang w:val="en-US"/>
+        </w:rPr>
+      </w:pPr>
+      <w:r>
+        <w:rPr>
+          <w:rFonts w:ascii="Consolas" w:eastAsia="Times New Roman" w:hAnsi="Consolas" w:cs="Times New Roman"/>
+          <w:color w:val="D4D4D4"/>
+          <w:sz w:val="21"/>
+          <w:szCs w:val="21"/>
+          <w:lang w:val="en-US"/>
+        </w:rPr>
+        <w:t>  });</w:t>
+      </w:r>
+    </w:p>
+    <w:p>
+      <w:pPr>
+        <w:shd w:val="clear" w:color="auto" w:fill="1E1E1E"/>
+        <w:spacing w:after="0" w:line="285" w:lineRule="atLeast"/>
+        <w:rPr>
+          <w:rFonts w:ascii="Consolas" w:eastAsia="Times New Roman" w:hAnsi="Consolas" w:cs="Times New Roman"/>
+          <w:color w:val="D4D4D4"/>
+          <w:sz w:val="21"/>
+          <w:szCs w:val="21"/>
+          <w:lang w:val="en-US"/>
+        </w:rPr>
+      </w:pPr>
+    </w:p>
+    <w:p>
+      <w:pPr>
+        <w:jc w:val="both"/>
+        <w:rPr>
+          <w:rFonts w:ascii="Verdana" w:hAnsi="Verdana"/>
+          <w:sz w:val="24"/>
+          <w:szCs w:val="24"/>
+        </w:rPr>
+      </w:pPr>
+    </w:p>
+    <w:p>
+      <w:pPr>
+        <w:jc w:val="both"/>
+        <w:rPr>
+          <w:rFonts w:ascii="Verdana" w:hAnsi="Verdana"/>
+          <w:sz w:val="24"/>
+          <w:szCs w:val="24"/>
+        </w:rPr>
+      </w:pPr>
+      <w:r>
+        <w:rPr>
+          <w:rFonts w:ascii="Verdana" w:hAnsi="Verdana"/>
+          <w:sz w:val="24"/>
+          <w:szCs w:val="24"/>
+        </w:rPr>
+        <w:t>No diretório do componente padrão, devemos comentar o teste no arquivo /</w:t>
+      </w:r>
+      <w:proofErr w:type="spellStart"/>
+      <w:r>
+        <w:rPr>
+          <w:rFonts w:ascii="Verdana" w:hAnsi="Verdana"/>
+          <w:sz w:val="24"/>
+          <w:szCs w:val="24"/>
+        </w:rPr>
+        <w:t>src</w:t>
+      </w:r>
+      <w:proofErr w:type="spellEnd"/>
+      <w:r>
+        <w:rPr>
+          <w:rFonts w:ascii="Verdana" w:hAnsi="Verdana"/>
+          <w:sz w:val="24"/>
+          <w:szCs w:val="24"/>
+        </w:rPr>
+        <w:t>/</w:t>
+      </w:r>
+      <w:proofErr w:type="spellStart"/>
+      <w:r>
+        <w:rPr>
+          <w:rFonts w:ascii="Verdana" w:hAnsi="Verdana"/>
+          <w:sz w:val="24"/>
+          <w:szCs w:val="24"/>
+        </w:rPr>
+        <w:t>app</w:t>
+      </w:r>
+      <w:proofErr w:type="spellEnd"/>
+      <w:r>
+        <w:rPr>
+          <w:rFonts w:ascii="Verdana" w:hAnsi="Verdana"/>
+          <w:sz w:val="24"/>
+          <w:szCs w:val="24"/>
+        </w:rPr>
+        <w:t>/</w:t>
+      </w:r>
+      <w:proofErr w:type="spellStart"/>
+      <w:r>
+        <w:rPr>
+          <w:rFonts w:ascii="Verdana" w:hAnsi="Verdana"/>
+          <w:sz w:val="24"/>
+          <w:szCs w:val="24"/>
+        </w:rPr>
+        <w:t>app.component.spec.ts</w:t>
+      </w:r>
+      <w:proofErr w:type="spellEnd"/>
+      <w:r>
+        <w:rPr>
+          <w:rFonts w:ascii="Verdana" w:hAnsi="Verdana"/>
+          <w:sz w:val="24"/>
+          <w:szCs w:val="24"/>
+        </w:rPr>
+        <w:t>.</w:t>
+      </w:r>
+    </w:p>
+    <w:p>
+      <w:pPr>
+        <w:shd w:val="clear" w:color="auto" w:fill="1E1E1E"/>
+        <w:spacing w:after="0" w:line="285" w:lineRule="atLeast"/>
+        <w:rPr>
+          <w:rFonts w:ascii="Consolas" w:eastAsia="Times New Roman" w:hAnsi="Consolas" w:cs="Times New Roman"/>
+          <w:color w:val="D4D4D4"/>
+          <w:sz w:val="21"/>
+          <w:szCs w:val="21"/>
+          <w:lang w:val="en-US"/>
+        </w:rPr>
+      </w:pPr>
+      <w:r>
+        <w:rPr>
+          <w:rFonts w:ascii="Consolas" w:eastAsia="Times New Roman" w:hAnsi="Consolas" w:cs="Times New Roman"/>
+          <w:color w:val="D4D4D4"/>
+          <w:sz w:val="21"/>
+          <w:szCs w:val="21"/>
+          <w:lang w:val="en-US"/>
+        </w:rPr>
+        <w:t xml:space="preserve">  </w:t>
+      </w:r>
+      <w:proofErr w:type="gramStart"/>
+      <w:r>
+        <w:rPr>
+          <w:rFonts w:ascii="Consolas" w:eastAsia="Times New Roman" w:hAnsi="Consolas" w:cs="Times New Roman"/>
+          <w:color w:val="DCDCAA"/>
+          <w:sz w:val="21"/>
+          <w:szCs w:val="21"/>
+          <w:lang w:val="en-US"/>
+        </w:rPr>
+        <w:t>it</w:t>
+      </w:r>
+      <w:r>
+        <w:rPr>
+          <w:rFonts w:ascii="Consolas" w:eastAsia="Times New Roman" w:hAnsi="Consolas" w:cs="Times New Roman"/>
+          <w:color w:val="D4D4D4"/>
+          <w:sz w:val="21"/>
+          <w:szCs w:val="21"/>
+          <w:lang w:val="en-US"/>
+        </w:rPr>
+        <w:t>(</w:t>
+      </w:r>
+      <w:proofErr w:type="gramEnd"/>
+      <w:r>
+        <w:rPr>
+          <w:rFonts w:ascii="Consolas" w:eastAsia="Times New Roman" w:hAnsi="Consolas" w:cs="Times New Roman"/>
+          <w:color w:val="CE9178"/>
+          <w:sz w:val="21"/>
+          <w:szCs w:val="21"/>
+          <w:lang w:val="en-US"/>
+        </w:rPr>
+        <w:t>`should have as title '</w:t>
+      </w:r>
+      <w:proofErr w:type="spellStart"/>
+      <w:r>
+        <w:rPr>
+          <w:rFonts w:ascii="Consolas" w:eastAsia="Times New Roman" w:hAnsi="Consolas" w:cs="Times New Roman"/>
+          <w:color w:val="CE9178"/>
+          <w:sz w:val="21"/>
+          <w:szCs w:val="21"/>
+          <w:lang w:val="en-US"/>
+        </w:rPr>
+        <w:t>calculadora</w:t>
+      </w:r>
+      <w:proofErr w:type="spellEnd"/>
+      <w:r>
+        <w:rPr>
+          <w:rFonts w:ascii="Consolas" w:eastAsia="Times New Roman" w:hAnsi="Consolas" w:cs="Times New Roman"/>
+          <w:color w:val="CE9178"/>
+          <w:sz w:val="21"/>
+          <w:szCs w:val="21"/>
+          <w:lang w:val="en-US"/>
+        </w:rPr>
+        <w:t>'`</w:t>
+      </w:r>
+      <w:r>
+        <w:rPr>
+          <w:rFonts w:ascii="Consolas" w:eastAsia="Times New Roman" w:hAnsi="Consolas" w:cs="Times New Roman"/>
+          <w:color w:val="D4D4D4"/>
+          <w:sz w:val="21"/>
+          <w:szCs w:val="21"/>
+          <w:lang w:val="en-US"/>
+        </w:rPr>
+        <w:t xml:space="preserve">, () </w:t>
+      </w:r>
+      <w:r>
+        <w:rPr>
+          <w:rFonts w:ascii="Consolas" w:eastAsia="Times New Roman" w:hAnsi="Consolas" w:cs="Times New Roman"/>
+          <w:color w:val="569CD6"/>
+          <w:sz w:val="21"/>
+          <w:szCs w:val="21"/>
+          <w:lang w:val="en-US"/>
+        </w:rPr>
+        <w:t>=&gt;</w:t>
+      </w:r>
+      <w:r>
+        <w:rPr>
+          <w:rFonts w:ascii="Consolas" w:eastAsia="Times New Roman" w:hAnsi="Consolas" w:cs="Times New Roman"/>
+          <w:color w:val="D4D4D4"/>
+          <w:sz w:val="21"/>
+          <w:szCs w:val="21"/>
+          <w:lang w:val="en-US"/>
+        </w:rPr>
+        <w:t xml:space="preserve"> {</w:t>
+      </w:r>
+    </w:p>
+    <w:p>
+      <w:pPr>
+        <w:shd w:val="clear" w:color="auto" w:fill="1E1E1E"/>
+        <w:spacing w:after="0" w:line="285" w:lineRule="atLeast"/>
+        <w:rPr>
+          <w:rFonts w:ascii="Consolas" w:eastAsia="Times New Roman" w:hAnsi="Consolas" w:cs="Times New Roman"/>
+          <w:color w:val="D4D4D4"/>
+          <w:sz w:val="21"/>
+          <w:szCs w:val="21"/>
+          <w:lang w:val="en-US"/>
+        </w:rPr>
+      </w:pPr>
+      <w:r>
+        <w:rPr>
+          <w:rFonts w:ascii="Consolas" w:eastAsia="Times New Roman" w:hAnsi="Consolas" w:cs="Times New Roman"/>
+          <w:color w:val="D4D4D4"/>
+          <w:sz w:val="21"/>
+          <w:szCs w:val="21"/>
+          <w:lang w:val="en-US"/>
+        </w:rPr>
+        <w:t xml:space="preserve">    </w:t>
+      </w:r>
+      <w:proofErr w:type="spellStart"/>
+      <w:proofErr w:type="gramStart"/>
+      <w:r>
+        <w:rPr>
+          <w:rFonts w:ascii="Consolas" w:eastAsia="Times New Roman" w:hAnsi="Consolas" w:cs="Times New Roman"/>
+          <w:color w:val="569CD6"/>
+          <w:sz w:val="21"/>
+          <w:szCs w:val="21"/>
+          <w:lang w:val="en-US"/>
+        </w:rPr>
+        <w:t>const</w:t>
+      </w:r>
+      <w:proofErr w:type="spellEnd"/>
+      <w:proofErr w:type="gramEnd"/>
+      <w:r>
+        <w:rPr>
+          <w:rFonts w:ascii="Consolas" w:eastAsia="Times New Roman" w:hAnsi="Consolas" w:cs="Times New Roman"/>
+          <w:color w:val="D4D4D4"/>
+          <w:sz w:val="21"/>
+          <w:szCs w:val="21"/>
+          <w:lang w:val="en-US"/>
+        </w:rPr>
+        <w:t xml:space="preserve"> </w:t>
+      </w:r>
+      <w:r>
+        <w:rPr>
+          <w:rFonts w:ascii="Consolas" w:eastAsia="Times New Roman" w:hAnsi="Consolas" w:cs="Times New Roman"/>
+          <w:color w:val="4FC1FF"/>
+          <w:sz w:val="21"/>
+          <w:szCs w:val="21"/>
+          <w:lang w:val="en-US"/>
+        </w:rPr>
+        <w:t>fixture</w:t>
+      </w:r>
+      <w:r>
+        <w:rPr>
+          <w:rFonts w:ascii="Consolas" w:eastAsia="Times New Roman" w:hAnsi="Consolas" w:cs="Times New Roman"/>
+          <w:color w:val="D4D4D4"/>
+          <w:sz w:val="21"/>
+          <w:szCs w:val="21"/>
+          <w:lang w:val="en-US"/>
+        </w:rPr>
+        <w:t xml:space="preserve"> = </w:t>
+      </w:r>
+      <w:proofErr w:type="spellStart"/>
+      <w:r>
+        <w:rPr>
+          <w:rFonts w:ascii="Consolas" w:eastAsia="Times New Roman" w:hAnsi="Consolas" w:cs="Times New Roman"/>
+          <w:color w:val="4EC9B0"/>
+          <w:sz w:val="21"/>
+          <w:szCs w:val="21"/>
+          <w:lang w:val="en-US"/>
+        </w:rPr>
+        <w:t>TestBed</w:t>
+      </w:r>
+      <w:r>
+        <w:rPr>
+          <w:rFonts w:ascii="Consolas" w:eastAsia="Times New Roman" w:hAnsi="Consolas" w:cs="Times New Roman"/>
+          <w:color w:val="D4D4D4"/>
+          <w:sz w:val="21"/>
+          <w:szCs w:val="21"/>
+          <w:lang w:val="en-US"/>
+        </w:rPr>
+        <w:t>.</w:t>
+      </w:r>
+      <w:r>
+        <w:rPr>
+          <w:rFonts w:ascii="Consolas" w:eastAsia="Times New Roman" w:hAnsi="Consolas" w:cs="Times New Roman"/>
+          <w:color w:val="DCDCAA"/>
+          <w:sz w:val="21"/>
+          <w:szCs w:val="21"/>
+          <w:lang w:val="en-US"/>
+        </w:rPr>
+        <w:t>createComponent</w:t>
+      </w:r>
+      <w:proofErr w:type="spellEnd"/>
+      <w:r>
+        <w:rPr>
+          <w:rFonts w:ascii="Consolas" w:eastAsia="Times New Roman" w:hAnsi="Consolas" w:cs="Times New Roman"/>
+          <w:color w:val="D4D4D4"/>
+          <w:sz w:val="21"/>
+          <w:szCs w:val="21"/>
+          <w:lang w:val="en-US"/>
+        </w:rPr>
+        <w:t>(</w:t>
+      </w:r>
+      <w:proofErr w:type="spellStart"/>
+      <w:r>
+        <w:rPr>
+          <w:rFonts w:ascii="Consolas" w:eastAsia="Times New Roman" w:hAnsi="Consolas" w:cs="Times New Roman"/>
+          <w:color w:val="4EC9B0"/>
+          <w:sz w:val="21"/>
+          <w:szCs w:val="21"/>
+          <w:lang w:val="en-US"/>
+        </w:rPr>
+        <w:t>AppComponent</w:t>
+      </w:r>
+      <w:proofErr w:type="spellEnd"/>
+      <w:r>
+        <w:rPr>
+          <w:rFonts w:ascii="Consolas" w:eastAsia="Times New Roman" w:hAnsi="Consolas" w:cs="Times New Roman"/>
+          <w:color w:val="D4D4D4"/>
+          <w:sz w:val="21"/>
+          <w:szCs w:val="21"/>
+          <w:lang w:val="en-US"/>
+        </w:rPr>
+        <w:t>);</w:t>
+      </w:r>
+    </w:p>
+    <w:p>
+      <w:pPr>
+        <w:shd w:val="clear" w:color="auto" w:fill="1E1E1E"/>
+        <w:spacing w:after="0" w:line="285" w:lineRule="atLeast"/>
+        <w:rPr>
+          <w:rFonts w:ascii="Consolas" w:eastAsia="Times New Roman" w:hAnsi="Consolas" w:cs="Times New Roman"/>
+          <w:color w:val="D4D4D4"/>
+          <w:sz w:val="21"/>
+          <w:szCs w:val="21"/>
+          <w:lang w:val="en-US"/>
+        </w:rPr>
+      </w:pPr>
+      <w:r>
+        <w:rPr>
+          <w:rFonts w:ascii="Consolas" w:eastAsia="Times New Roman" w:hAnsi="Consolas" w:cs="Times New Roman"/>
+          <w:color w:val="D4D4D4"/>
+          <w:sz w:val="21"/>
+          <w:szCs w:val="21"/>
+          <w:lang w:val="en-US"/>
+        </w:rPr>
+        <w:t xml:space="preserve">    </w:t>
+      </w:r>
+      <w:proofErr w:type="spellStart"/>
+      <w:proofErr w:type="gramStart"/>
+      <w:r>
+        <w:rPr>
+          <w:rFonts w:ascii="Consolas" w:eastAsia="Times New Roman" w:hAnsi="Consolas" w:cs="Times New Roman"/>
+          <w:color w:val="569CD6"/>
+          <w:sz w:val="21"/>
+          <w:szCs w:val="21"/>
+          <w:lang w:val="en-US"/>
+        </w:rPr>
+        <w:t>const</w:t>
+      </w:r>
+      <w:proofErr w:type="spellEnd"/>
+      <w:proofErr w:type="gramEnd"/>
+      <w:r>
+        <w:rPr>
+          <w:rFonts w:ascii="Consolas" w:eastAsia="Times New Roman" w:hAnsi="Consolas" w:cs="Times New Roman"/>
+          <w:color w:val="D4D4D4"/>
+          <w:sz w:val="21"/>
+          <w:szCs w:val="21"/>
+          <w:lang w:val="en-US"/>
+        </w:rPr>
+        <w:t xml:space="preserve"> </w:t>
+      </w:r>
+      <w:r>
+        <w:rPr>
+          <w:rFonts w:ascii="Consolas" w:eastAsia="Times New Roman" w:hAnsi="Consolas" w:cs="Times New Roman"/>
+          <w:color w:val="4FC1FF"/>
+          <w:sz w:val="21"/>
+          <w:szCs w:val="21"/>
+          <w:lang w:val="en-US"/>
+        </w:rPr>
+        <w:t>app</w:t>
+      </w:r>
+      <w:r>
+        <w:rPr>
+          <w:rFonts w:ascii="Consolas" w:eastAsia="Times New Roman" w:hAnsi="Consolas" w:cs="Times New Roman"/>
+          <w:color w:val="D4D4D4"/>
+          <w:sz w:val="21"/>
+          <w:szCs w:val="21"/>
+          <w:lang w:val="en-US"/>
+        </w:rPr>
+        <w:t xml:space="preserve"> = </w:t>
+      </w:r>
+      <w:proofErr w:type="spellStart"/>
+      <w:r>
+        <w:rPr>
+          <w:rFonts w:ascii="Consolas" w:eastAsia="Times New Roman" w:hAnsi="Consolas" w:cs="Times New Roman"/>
+          <w:color w:val="4FC1FF"/>
+          <w:sz w:val="21"/>
+          <w:szCs w:val="21"/>
+          <w:lang w:val="en-US"/>
+        </w:rPr>
+        <w:t>fixture</w:t>
+      </w:r>
+      <w:r>
+        <w:rPr>
+          <w:rFonts w:ascii="Consolas" w:eastAsia="Times New Roman" w:hAnsi="Consolas" w:cs="Times New Roman"/>
+          <w:color w:val="D4D4D4"/>
+          <w:sz w:val="21"/>
+          <w:szCs w:val="21"/>
+          <w:lang w:val="en-US"/>
+        </w:rPr>
+        <w:t>.</w:t>
+      </w:r>
+      <w:r>
+        <w:rPr>
+          <w:rFonts w:ascii="Consolas" w:eastAsia="Times New Roman" w:hAnsi="Consolas" w:cs="Times New Roman"/>
+          <w:color w:val="9CDCFE"/>
+          <w:sz w:val="21"/>
+          <w:szCs w:val="21"/>
+          <w:lang w:val="en-US"/>
+        </w:rPr>
+        <w:t>componentInstance</w:t>
+      </w:r>
+      <w:proofErr w:type="spellEnd"/>
+      <w:r>
+        <w:rPr>
+          <w:rFonts w:ascii="Consolas" w:eastAsia="Times New Roman" w:hAnsi="Consolas" w:cs="Times New Roman"/>
+          <w:color w:val="D4D4D4"/>
+          <w:sz w:val="21"/>
+          <w:szCs w:val="21"/>
+          <w:lang w:val="en-US"/>
+        </w:rPr>
+        <w:t>;</w:t>
+      </w:r>
+    </w:p>
+    <w:p>
+      <w:pPr>
+        <w:shd w:val="clear" w:color="auto" w:fill="1E1E1E"/>
+        <w:spacing w:after="0" w:line="285" w:lineRule="atLeast"/>
+        <w:rPr>
+          <w:rFonts w:ascii="Consolas" w:eastAsia="Times New Roman" w:hAnsi="Consolas" w:cs="Times New Roman"/>
+          <w:color w:val="D4D4D4"/>
+          <w:sz w:val="21"/>
+          <w:szCs w:val="21"/>
+          <w:lang w:val="en-US"/>
+        </w:rPr>
+      </w:pPr>
+      <w:r>
+        <w:rPr>
+          <w:rFonts w:ascii="Consolas" w:eastAsia="Times New Roman" w:hAnsi="Consolas" w:cs="Times New Roman"/>
+          <w:color w:val="D4D4D4"/>
+          <w:sz w:val="21"/>
+          <w:szCs w:val="21"/>
+          <w:lang w:val="en-US"/>
+        </w:rPr>
+        <w:t xml:space="preserve">    </w:t>
+      </w:r>
+      <w:proofErr w:type="gramStart"/>
+      <w:r>
+        <w:rPr>
+          <w:rFonts w:ascii="Consolas" w:eastAsia="Times New Roman" w:hAnsi="Consolas" w:cs="Times New Roman"/>
+          <w:color w:val="DCDCAA"/>
+          <w:sz w:val="21"/>
+          <w:szCs w:val="21"/>
+          <w:lang w:val="en-US"/>
+        </w:rPr>
+        <w:t>expect</w:t>
+      </w:r>
+      <w:r>
+        <w:rPr>
+          <w:rFonts w:ascii="Consolas" w:eastAsia="Times New Roman" w:hAnsi="Consolas" w:cs="Times New Roman"/>
+          <w:color w:val="D4D4D4"/>
+          <w:sz w:val="21"/>
+          <w:szCs w:val="21"/>
+          <w:lang w:val="en-US"/>
+        </w:rPr>
+        <w:t>(</w:t>
+      </w:r>
+      <w:proofErr w:type="spellStart"/>
+      <w:proofErr w:type="gramEnd"/>
+      <w:r>
+        <w:rPr>
+          <w:rFonts w:ascii="Consolas" w:eastAsia="Times New Roman" w:hAnsi="Consolas" w:cs="Times New Roman"/>
+          <w:color w:val="4FC1FF"/>
+          <w:sz w:val="21"/>
+          <w:szCs w:val="21"/>
+          <w:lang w:val="en-US"/>
+        </w:rPr>
+        <w:t>app</w:t>
+      </w:r>
+      <w:r>
+        <w:rPr>
+          <w:rFonts w:ascii="Consolas" w:eastAsia="Times New Roman" w:hAnsi="Consolas" w:cs="Times New Roman"/>
+          <w:color w:val="D4D4D4"/>
+          <w:sz w:val="21"/>
+          <w:szCs w:val="21"/>
+          <w:lang w:val="en-US"/>
+        </w:rPr>
+        <w:t>.</w:t>
+      </w:r>
+      <w:r>
+        <w:rPr>
+          <w:rFonts w:ascii="Consolas" w:eastAsia="Times New Roman" w:hAnsi="Consolas" w:cs="Times New Roman"/>
+          <w:color w:val="9CDCFE"/>
+          <w:sz w:val="21"/>
+          <w:szCs w:val="21"/>
+          <w:lang w:val="en-US"/>
+        </w:rPr>
+        <w:t>title</w:t>
+      </w:r>
+      <w:proofErr w:type="spellEnd"/>
+      <w:r>
+        <w:rPr>
+          <w:rFonts w:ascii="Consolas" w:eastAsia="Times New Roman" w:hAnsi="Consolas" w:cs="Times New Roman"/>
+          <w:color w:val="D4D4D4"/>
+          <w:sz w:val="21"/>
+          <w:szCs w:val="21"/>
+          <w:lang w:val="en-US"/>
+        </w:rPr>
+        <w:t>).</w:t>
+      </w:r>
+      <w:proofErr w:type="spellStart"/>
+      <w:r>
+        <w:rPr>
+          <w:rFonts w:ascii="Consolas" w:eastAsia="Times New Roman" w:hAnsi="Consolas" w:cs="Times New Roman"/>
+          <w:color w:val="DCDCAA"/>
+          <w:sz w:val="21"/>
+          <w:szCs w:val="21"/>
+          <w:lang w:val="en-US"/>
+        </w:rPr>
+        <w:t>toEqual</w:t>
+      </w:r>
+      <w:proofErr w:type="spellEnd"/>
+      <w:r>
+        <w:rPr>
+          <w:rFonts w:ascii="Consolas" w:eastAsia="Times New Roman" w:hAnsi="Consolas" w:cs="Times New Roman"/>
+          <w:color w:val="D4D4D4"/>
+          <w:sz w:val="21"/>
+          <w:szCs w:val="21"/>
+          <w:lang w:val="en-US"/>
+        </w:rPr>
+        <w:t>(</w:t>
+      </w:r>
+      <w:r>
+        <w:rPr>
+          <w:rFonts w:ascii="Consolas" w:eastAsia="Times New Roman" w:hAnsi="Consolas" w:cs="Times New Roman"/>
+          <w:color w:val="CE9178"/>
+          <w:sz w:val="21"/>
+          <w:szCs w:val="21"/>
+          <w:lang w:val="en-US"/>
+        </w:rPr>
+        <w:t>'</w:t>
+      </w:r>
+      <w:proofErr w:type="spellStart"/>
+      <w:r>
+        <w:rPr>
+          <w:rFonts w:ascii="Consolas" w:eastAsia="Times New Roman" w:hAnsi="Consolas" w:cs="Times New Roman"/>
+          <w:color w:val="CE9178"/>
+          <w:sz w:val="21"/>
+          <w:szCs w:val="21"/>
+          <w:lang w:val="en-US"/>
+        </w:rPr>
+        <w:t>calculadora</w:t>
+      </w:r>
+      <w:proofErr w:type="spellEnd"/>
+      <w:r>
+        <w:rPr>
+          <w:rFonts w:ascii="Consolas" w:eastAsia="Times New Roman" w:hAnsi="Consolas" w:cs="Times New Roman"/>
+          <w:color w:val="CE9178"/>
+          <w:sz w:val="21"/>
+          <w:szCs w:val="21"/>
+          <w:lang w:val="en-US"/>
+        </w:rPr>
+        <w:t>'</w:t>
+      </w:r>
+      <w:r>
+        <w:rPr>
+          <w:rFonts w:ascii="Consolas" w:eastAsia="Times New Roman" w:hAnsi="Consolas" w:cs="Times New Roman"/>
+          <w:color w:val="D4D4D4"/>
+          <w:sz w:val="21"/>
+          <w:szCs w:val="21"/>
+          <w:lang w:val="en-US"/>
+        </w:rPr>
+        <w:t>);</w:t>
+      </w:r>
+    </w:p>
+    <w:p>
+      <w:pPr>
+        <w:shd w:val="clear" w:color="auto" w:fill="1E1E1E"/>
+        <w:spacing w:after="0" w:line="285" w:lineRule="atLeast"/>
+        <w:rPr>
+          <w:rFonts w:ascii="Consolas" w:eastAsia="Times New Roman" w:hAnsi="Consolas" w:cs="Times New Roman"/>
+          <w:color w:val="D4D4D4"/>
+          <w:sz w:val="21"/>
+          <w:szCs w:val="21"/>
+          <w:lang w:val="en-US"/>
+        </w:rPr>
+      </w:pPr>
+      <w:r>
+        <w:rPr>
+          <w:rFonts w:ascii="Consolas" w:eastAsia="Times New Roman" w:hAnsi="Consolas" w:cs="Times New Roman"/>
+          <w:color w:val="D4D4D4"/>
+          <w:sz w:val="21"/>
+          <w:szCs w:val="21"/>
+          <w:lang w:val="en-US"/>
+        </w:rPr>
+        <w:t>  });</w:t>
+      </w:r>
+    </w:p>
+    <w:p>
+      <w:pPr>
+        <w:shd w:val="clear" w:color="auto" w:fill="1E1E1E"/>
+        <w:spacing w:after="0" w:line="285" w:lineRule="atLeast"/>
+        <w:rPr>
+          <w:rFonts w:ascii="Consolas" w:eastAsia="Times New Roman" w:hAnsi="Consolas" w:cs="Times New Roman"/>
+          <w:color w:val="D4D4D4"/>
+          <w:sz w:val="21"/>
+          <w:szCs w:val="21"/>
+          <w:lang w:val="en-US"/>
+        </w:rPr>
+      </w:pPr>
+    </w:p>
+    <w:p>
+      <w:pPr>
+        <w:shd w:val="clear" w:color="auto" w:fill="1E1E1E"/>
+        <w:spacing w:after="0" w:line="285" w:lineRule="atLeast"/>
+        <w:rPr>
+          <w:rFonts w:ascii="Consolas" w:eastAsia="Times New Roman" w:hAnsi="Consolas" w:cs="Times New Roman"/>
+          <w:color w:val="D4D4D4"/>
+          <w:sz w:val="21"/>
+          <w:szCs w:val="21"/>
+          <w:lang w:val="en-US"/>
+        </w:rPr>
+      </w:pPr>
+      <w:r>
+        <w:rPr>
+          <w:rFonts w:ascii="Consolas" w:eastAsia="Times New Roman" w:hAnsi="Consolas" w:cs="Times New Roman"/>
+          <w:color w:val="D4D4D4"/>
+          <w:sz w:val="21"/>
+          <w:szCs w:val="21"/>
+          <w:lang w:val="en-US"/>
+        </w:rPr>
+        <w:t xml:space="preserve">  </w:t>
+      </w:r>
+      <w:proofErr w:type="gramStart"/>
+      <w:r>
+        <w:rPr>
+          <w:rFonts w:ascii="Consolas" w:eastAsia="Times New Roman" w:hAnsi="Consolas" w:cs="Times New Roman"/>
+          <w:color w:val="DCDCAA"/>
+          <w:sz w:val="21"/>
+          <w:szCs w:val="21"/>
+          <w:lang w:val="en-US"/>
+        </w:rPr>
+        <w:t>it</w:t>
+      </w:r>
+      <w:r>
+        <w:rPr>
+          <w:rFonts w:ascii="Consolas" w:eastAsia="Times New Roman" w:hAnsi="Consolas" w:cs="Times New Roman"/>
+          <w:color w:val="D4D4D4"/>
+          <w:sz w:val="21"/>
+          <w:szCs w:val="21"/>
+          <w:lang w:val="en-US"/>
+        </w:rPr>
+        <w:t>(</w:t>
+      </w:r>
+      <w:proofErr w:type="gramEnd"/>
+      <w:r>
+        <w:rPr>
+          <w:rFonts w:ascii="Consolas" w:eastAsia="Times New Roman" w:hAnsi="Consolas" w:cs="Times New Roman"/>
+          <w:color w:val="CE9178"/>
+          <w:sz w:val="21"/>
+          <w:szCs w:val="21"/>
+          <w:lang w:val="en-US"/>
+        </w:rPr>
+        <w:t>'should render title'</w:t>
+      </w:r>
+      <w:r>
+        <w:rPr>
+          <w:rFonts w:ascii="Consolas" w:eastAsia="Times New Roman" w:hAnsi="Consolas" w:cs="Times New Roman"/>
+          <w:color w:val="D4D4D4"/>
+          <w:sz w:val="21"/>
+          <w:szCs w:val="21"/>
+          <w:lang w:val="en-US"/>
+        </w:rPr>
+        <w:t xml:space="preserve">, () </w:t>
+      </w:r>
+      <w:r>
+        <w:rPr>
+          <w:rFonts w:ascii="Consolas" w:eastAsia="Times New Roman" w:hAnsi="Consolas" w:cs="Times New Roman"/>
+          <w:color w:val="569CD6"/>
+          <w:sz w:val="21"/>
+          <w:szCs w:val="21"/>
+          <w:lang w:val="en-US"/>
+        </w:rPr>
+        <w:t>=&gt;</w:t>
+      </w:r>
+      <w:r>
+        <w:rPr>
+          <w:rFonts w:ascii="Consolas" w:eastAsia="Times New Roman" w:hAnsi="Consolas" w:cs="Times New Roman"/>
+          <w:color w:val="D4D4D4"/>
+          <w:sz w:val="21"/>
+          <w:szCs w:val="21"/>
+          <w:lang w:val="en-US"/>
+        </w:rPr>
+        <w:t xml:space="preserve"> {</w:t>
+      </w:r>
+    </w:p>
+    <w:p>
+      <w:pPr>
+        <w:shd w:val="clear" w:color="auto" w:fill="1E1E1E"/>
+        <w:spacing w:after="0" w:line="285" w:lineRule="atLeast"/>
+        <w:rPr>
+          <w:rFonts w:ascii="Consolas" w:eastAsia="Times New Roman" w:hAnsi="Consolas" w:cs="Times New Roman"/>
+          <w:color w:val="D4D4D4"/>
+          <w:sz w:val="21"/>
+          <w:szCs w:val="21"/>
+          <w:lang w:val="en-US"/>
+        </w:rPr>
+      </w:pPr>
+      <w:r>
+        <w:rPr>
+          <w:rFonts w:ascii="Consolas" w:eastAsia="Times New Roman" w:hAnsi="Consolas" w:cs="Times New Roman"/>
+          <w:color w:val="D4D4D4"/>
+          <w:sz w:val="21"/>
+          <w:szCs w:val="21"/>
+          <w:lang w:val="en-US"/>
+        </w:rPr>
+        <w:t xml:space="preserve">    </w:t>
+      </w:r>
+      <w:proofErr w:type="spellStart"/>
+      <w:proofErr w:type="gramStart"/>
+      <w:r>
+        <w:rPr>
+          <w:rFonts w:ascii="Consolas" w:eastAsia="Times New Roman" w:hAnsi="Consolas" w:cs="Times New Roman"/>
+          <w:color w:val="569CD6"/>
+          <w:sz w:val="21"/>
+          <w:szCs w:val="21"/>
+          <w:lang w:val="en-US"/>
+        </w:rPr>
+        <w:t>const</w:t>
+      </w:r>
+      <w:proofErr w:type="spellEnd"/>
+      <w:proofErr w:type="gramEnd"/>
+      <w:r>
+        <w:rPr>
+          <w:rFonts w:ascii="Consolas" w:eastAsia="Times New Roman" w:hAnsi="Consolas" w:cs="Times New Roman"/>
+          <w:color w:val="D4D4D4"/>
+          <w:sz w:val="21"/>
+          <w:szCs w:val="21"/>
+          <w:lang w:val="en-US"/>
+        </w:rPr>
+        <w:t xml:space="preserve"> </w:t>
+      </w:r>
+      <w:r>
+        <w:rPr>
+          <w:rFonts w:ascii="Consolas" w:eastAsia="Times New Roman" w:hAnsi="Consolas" w:cs="Times New Roman"/>
+          <w:color w:val="4FC1FF"/>
+          <w:sz w:val="21"/>
+          <w:szCs w:val="21"/>
+          <w:lang w:val="en-US"/>
+        </w:rPr>
+        <w:t>fixture</w:t>
+      </w:r>
+      <w:r>
+        <w:rPr>
+          <w:rFonts w:ascii="Consolas" w:eastAsia="Times New Roman" w:hAnsi="Consolas" w:cs="Times New Roman"/>
+          <w:color w:val="D4D4D4"/>
+          <w:sz w:val="21"/>
+          <w:szCs w:val="21"/>
+          <w:lang w:val="en-US"/>
+        </w:rPr>
+        <w:t xml:space="preserve"> = </w:t>
+      </w:r>
+      <w:proofErr w:type="spellStart"/>
+      <w:r>
+        <w:rPr>
+          <w:rFonts w:ascii="Consolas" w:eastAsia="Times New Roman" w:hAnsi="Consolas" w:cs="Times New Roman"/>
+          <w:color w:val="4EC9B0"/>
+          <w:sz w:val="21"/>
+          <w:szCs w:val="21"/>
+          <w:lang w:val="en-US"/>
+        </w:rPr>
+        <w:t>TestBed</w:t>
+      </w:r>
+      <w:r>
+        <w:rPr>
+          <w:rFonts w:ascii="Consolas" w:eastAsia="Times New Roman" w:hAnsi="Consolas" w:cs="Times New Roman"/>
+          <w:color w:val="D4D4D4"/>
+          <w:sz w:val="21"/>
+          <w:szCs w:val="21"/>
+          <w:lang w:val="en-US"/>
+        </w:rPr>
+        <w:t>.</w:t>
+      </w:r>
+      <w:r>
+        <w:rPr>
+          <w:rFonts w:ascii="Consolas" w:eastAsia="Times New Roman" w:hAnsi="Consolas" w:cs="Times New Roman"/>
+          <w:color w:val="DCDCAA"/>
+          <w:sz w:val="21"/>
+          <w:szCs w:val="21"/>
+          <w:lang w:val="en-US"/>
+        </w:rPr>
+        <w:t>createComponent</w:t>
+      </w:r>
+      <w:proofErr w:type="spellEnd"/>
+      <w:r>
+        <w:rPr>
+          <w:rFonts w:ascii="Consolas" w:eastAsia="Times New Roman" w:hAnsi="Consolas" w:cs="Times New Roman"/>
+          <w:color w:val="D4D4D4"/>
+          <w:sz w:val="21"/>
+          <w:szCs w:val="21"/>
+          <w:lang w:val="en-US"/>
+        </w:rPr>
+        <w:t>(</w:t>
+      </w:r>
+      <w:proofErr w:type="spellStart"/>
+      <w:r>
+        <w:rPr>
+          <w:rFonts w:ascii="Consolas" w:eastAsia="Times New Roman" w:hAnsi="Consolas" w:cs="Times New Roman"/>
+          <w:color w:val="4EC9B0"/>
+          <w:sz w:val="21"/>
+          <w:szCs w:val="21"/>
+          <w:lang w:val="en-US"/>
+        </w:rPr>
+        <w:t>AppComponent</w:t>
+      </w:r>
+      <w:proofErr w:type="spellEnd"/>
+      <w:r>
+        <w:rPr>
+          <w:rFonts w:ascii="Consolas" w:eastAsia="Times New Roman" w:hAnsi="Consolas" w:cs="Times New Roman"/>
+          <w:color w:val="D4D4D4"/>
+          <w:sz w:val="21"/>
+          <w:szCs w:val="21"/>
+          <w:lang w:val="en-US"/>
+        </w:rPr>
+        <w:t>);</w:t>
+      </w:r>
+    </w:p>
+    <w:p>
+      <w:pPr>
+        <w:shd w:val="clear" w:color="auto" w:fill="1E1E1E"/>
+        <w:spacing w:after="0" w:line="285" w:lineRule="atLeast"/>
+        <w:rPr>
+          <w:rFonts w:ascii="Consolas" w:eastAsia="Times New Roman" w:hAnsi="Consolas" w:cs="Times New Roman"/>
+          <w:color w:val="D4D4D4"/>
+          <w:sz w:val="21"/>
+          <w:szCs w:val="21"/>
+          <w:lang w:val="en-US"/>
+        </w:rPr>
+      </w:pPr>
+      <w:r>
+        <w:rPr>
+          <w:rFonts w:ascii="Consolas" w:eastAsia="Times New Roman" w:hAnsi="Consolas" w:cs="Times New Roman"/>
+          <w:color w:val="D4D4D4"/>
+          <w:sz w:val="21"/>
+          <w:szCs w:val="21"/>
+          <w:lang w:val="en-US"/>
+        </w:rPr>
+        <w:t xml:space="preserve">    </w:t>
+      </w:r>
+      <w:proofErr w:type="spellStart"/>
+      <w:proofErr w:type="gramStart"/>
+      <w:r>
+        <w:rPr>
+          <w:rFonts w:ascii="Consolas" w:eastAsia="Times New Roman" w:hAnsi="Consolas" w:cs="Times New Roman"/>
+          <w:color w:val="4FC1FF"/>
+          <w:sz w:val="21"/>
+          <w:szCs w:val="21"/>
+          <w:lang w:val="en-US"/>
+        </w:rPr>
+        <w:t>fixture</w:t>
+      </w:r>
+      <w:r>
+        <w:rPr>
+          <w:rFonts w:ascii="Consolas" w:eastAsia="Times New Roman" w:hAnsi="Consolas" w:cs="Times New Roman"/>
+          <w:color w:val="D4D4D4"/>
+          <w:sz w:val="21"/>
+          <w:szCs w:val="21"/>
+          <w:lang w:val="en-US"/>
+        </w:rPr>
+        <w:t>.</w:t>
+      </w:r>
+      <w:r>
+        <w:rPr>
+          <w:rFonts w:ascii="Consolas" w:eastAsia="Times New Roman" w:hAnsi="Consolas" w:cs="Times New Roman"/>
+          <w:color w:val="DCDCAA"/>
+          <w:sz w:val="21"/>
+          <w:szCs w:val="21"/>
+          <w:lang w:val="en-US"/>
+        </w:rPr>
+        <w:t>detectChanges</w:t>
+      </w:r>
+      <w:proofErr w:type="spellEnd"/>
+      <w:r>
+        <w:rPr>
+          <w:rFonts w:ascii="Consolas" w:eastAsia="Times New Roman" w:hAnsi="Consolas" w:cs="Times New Roman"/>
+          <w:color w:val="D4D4D4"/>
+          <w:sz w:val="21"/>
+          <w:szCs w:val="21"/>
+          <w:lang w:val="en-US"/>
+        </w:rPr>
+        <w:t>(</w:t>
+      </w:r>
+      <w:proofErr w:type="gramEnd"/>
+      <w:r>
+        <w:rPr>
+          <w:rFonts w:ascii="Consolas" w:eastAsia="Times New Roman" w:hAnsi="Consolas" w:cs="Times New Roman"/>
+          <w:color w:val="D4D4D4"/>
+          <w:sz w:val="21"/>
+          <w:szCs w:val="21"/>
+          <w:lang w:val="en-US"/>
+        </w:rPr>
+        <w:t>);</w:t>
+      </w:r>
+    </w:p>
+    <w:p>
+      <w:pPr>
+        <w:shd w:val="clear" w:color="auto" w:fill="1E1E1E"/>
+        <w:spacing w:after="0" w:line="285" w:lineRule="atLeast"/>
+        <w:rPr>
+          <w:rFonts w:ascii="Consolas" w:eastAsia="Times New Roman" w:hAnsi="Consolas" w:cs="Times New Roman"/>
+          <w:color w:val="D4D4D4"/>
+          <w:sz w:val="21"/>
+          <w:szCs w:val="21"/>
+          <w:lang w:val="en-US"/>
+        </w:rPr>
+      </w:pPr>
+      <w:r>
+        <w:rPr>
+          <w:rFonts w:ascii="Consolas" w:eastAsia="Times New Roman" w:hAnsi="Consolas" w:cs="Times New Roman"/>
+          <w:color w:val="D4D4D4"/>
+          <w:sz w:val="21"/>
+          <w:szCs w:val="21"/>
+          <w:lang w:val="en-US"/>
+        </w:rPr>
+        <w:t xml:space="preserve">    </w:t>
+      </w:r>
+      <w:proofErr w:type="spellStart"/>
+      <w:proofErr w:type="gramStart"/>
+      <w:r>
+        <w:rPr>
+          <w:rFonts w:ascii="Consolas" w:eastAsia="Times New Roman" w:hAnsi="Consolas" w:cs="Times New Roman"/>
+          <w:color w:val="569CD6"/>
+          <w:sz w:val="21"/>
+          <w:szCs w:val="21"/>
+          <w:lang w:val="en-US"/>
+        </w:rPr>
+        <w:t>const</w:t>
+      </w:r>
+      <w:proofErr w:type="spellEnd"/>
+      <w:proofErr w:type="gramEnd"/>
+      <w:r>
+        <w:rPr>
+          <w:rFonts w:ascii="Consolas" w:eastAsia="Times New Roman" w:hAnsi="Consolas" w:cs="Times New Roman"/>
+          <w:color w:val="D4D4D4"/>
+          <w:sz w:val="21"/>
+          <w:szCs w:val="21"/>
+          <w:lang w:val="en-US"/>
+        </w:rPr>
+        <w:t xml:space="preserve"> </w:t>
+      </w:r>
+      <w:r>
+        <w:rPr>
+          <w:rFonts w:ascii="Consolas" w:eastAsia="Times New Roman" w:hAnsi="Consolas" w:cs="Times New Roman"/>
+          <w:color w:val="4FC1FF"/>
+          <w:sz w:val="21"/>
+          <w:szCs w:val="21"/>
+          <w:lang w:val="en-US"/>
+        </w:rPr>
+        <w:t>compiled</w:t>
+      </w:r>
+      <w:r>
+        <w:rPr>
+          <w:rFonts w:ascii="Consolas" w:eastAsia="Times New Roman" w:hAnsi="Consolas" w:cs="Times New Roman"/>
+          <w:color w:val="D4D4D4"/>
+          <w:sz w:val="21"/>
+          <w:szCs w:val="21"/>
+          <w:lang w:val="en-US"/>
+        </w:rPr>
+        <w:t xml:space="preserve"> = </w:t>
+      </w:r>
+      <w:proofErr w:type="spellStart"/>
+      <w:r>
+        <w:rPr>
+          <w:rFonts w:ascii="Consolas" w:eastAsia="Times New Roman" w:hAnsi="Consolas" w:cs="Times New Roman"/>
+          <w:color w:val="4FC1FF"/>
+          <w:sz w:val="21"/>
+          <w:szCs w:val="21"/>
+          <w:lang w:val="en-US"/>
+        </w:rPr>
+        <w:t>fixture</w:t>
+      </w:r>
+      <w:r>
+        <w:rPr>
+          <w:rFonts w:ascii="Consolas" w:eastAsia="Times New Roman" w:hAnsi="Consolas" w:cs="Times New Roman"/>
+          <w:color w:val="D4D4D4"/>
+          <w:sz w:val="21"/>
+          <w:szCs w:val="21"/>
+          <w:lang w:val="en-US"/>
+        </w:rPr>
+        <w:t>.</w:t>
+      </w:r>
+      <w:r>
+        <w:rPr>
+          <w:rFonts w:ascii="Consolas" w:eastAsia="Times New Roman" w:hAnsi="Consolas" w:cs="Times New Roman"/>
+          <w:color w:val="9CDCFE"/>
+          <w:sz w:val="21"/>
+          <w:szCs w:val="21"/>
+          <w:lang w:val="en-US"/>
+        </w:rPr>
+        <w:t>nativeElement</w:t>
+      </w:r>
+      <w:proofErr w:type="spellEnd"/>
+      <w:r>
+        <w:rPr>
+          <w:rFonts w:ascii="Consolas" w:eastAsia="Times New Roman" w:hAnsi="Consolas" w:cs="Times New Roman"/>
+          <w:color w:val="D4D4D4"/>
+          <w:sz w:val="21"/>
+          <w:szCs w:val="21"/>
+          <w:lang w:val="en-US"/>
+        </w:rPr>
+        <w:t>;</w:t>
+      </w:r>
+    </w:p>
+    <w:p>
+      <w:pPr>
+        <w:shd w:val="clear" w:color="auto" w:fill="1E1E1E"/>
+        <w:spacing w:after="0" w:line="285" w:lineRule="atLeast"/>
+        <w:rPr>
+          <w:rFonts w:ascii="Consolas" w:eastAsia="Times New Roman" w:hAnsi="Consolas" w:cs="Times New Roman"/>
+          <w:color w:val="D4D4D4"/>
+          <w:sz w:val="21"/>
+          <w:szCs w:val="21"/>
+          <w:lang w:val="en-US"/>
+        </w:rPr>
+      </w:pPr>
+      <w:r>
+        <w:rPr>
+          <w:rFonts w:ascii="Consolas" w:eastAsia="Times New Roman" w:hAnsi="Consolas" w:cs="Times New Roman"/>
+          <w:color w:val="D4D4D4"/>
+          <w:sz w:val="21"/>
+          <w:szCs w:val="21"/>
+          <w:lang w:val="en-US"/>
+        </w:rPr>
+        <w:t xml:space="preserve">    </w:t>
+      </w:r>
+      <w:proofErr w:type="gramStart"/>
+      <w:r>
+        <w:rPr>
+          <w:rFonts w:ascii="Consolas" w:eastAsia="Times New Roman" w:hAnsi="Consolas" w:cs="Times New Roman"/>
+          <w:color w:val="DCDCAA"/>
+          <w:sz w:val="21"/>
+          <w:szCs w:val="21"/>
+          <w:lang w:val="en-US"/>
+        </w:rPr>
+        <w:t>expect</w:t>
+      </w:r>
+      <w:r>
+        <w:rPr>
+          <w:rFonts w:ascii="Consolas" w:eastAsia="Times New Roman" w:hAnsi="Consolas" w:cs="Times New Roman"/>
+          <w:color w:val="D4D4D4"/>
+          <w:sz w:val="21"/>
+          <w:szCs w:val="21"/>
+          <w:lang w:val="en-US"/>
+        </w:rPr>
+        <w:t>(</w:t>
+      </w:r>
+      <w:proofErr w:type="spellStart"/>
+      <w:proofErr w:type="gramEnd"/>
+      <w:r>
+        <w:rPr>
+          <w:rFonts w:ascii="Consolas" w:eastAsia="Times New Roman" w:hAnsi="Consolas" w:cs="Times New Roman"/>
+          <w:color w:val="4FC1FF"/>
+          <w:sz w:val="21"/>
+          <w:szCs w:val="21"/>
+          <w:lang w:val="en-US"/>
+        </w:rPr>
+        <w:t>compiled</w:t>
+      </w:r>
+      <w:r>
+        <w:rPr>
+          <w:rFonts w:ascii="Consolas" w:eastAsia="Times New Roman" w:hAnsi="Consolas" w:cs="Times New Roman"/>
+          <w:color w:val="D4D4D4"/>
+          <w:sz w:val="21"/>
+          <w:szCs w:val="21"/>
+          <w:lang w:val="en-US"/>
+        </w:rPr>
+        <w:t>.</w:t>
+      </w:r>
+      <w:r>
+        <w:rPr>
+          <w:rFonts w:ascii="Consolas" w:eastAsia="Times New Roman" w:hAnsi="Consolas" w:cs="Times New Roman"/>
+          <w:color w:val="DCDCAA"/>
+          <w:sz w:val="21"/>
+          <w:szCs w:val="21"/>
+          <w:lang w:val="en-US"/>
+        </w:rPr>
+        <w:t>querySelector</w:t>
+      </w:r>
+      <w:proofErr w:type="spellEnd"/>
+      <w:r>
+        <w:rPr>
+          <w:rFonts w:ascii="Consolas" w:eastAsia="Times New Roman" w:hAnsi="Consolas" w:cs="Times New Roman"/>
+          <w:color w:val="D4D4D4"/>
+          <w:sz w:val="21"/>
+          <w:szCs w:val="21"/>
+          <w:lang w:val="en-US"/>
+        </w:rPr>
+        <w:t>(</w:t>
+      </w:r>
+      <w:r>
+        <w:rPr>
+          <w:rFonts w:ascii="Consolas" w:eastAsia="Times New Roman" w:hAnsi="Consolas" w:cs="Times New Roman"/>
+          <w:color w:val="CE9178"/>
+          <w:sz w:val="21"/>
+          <w:szCs w:val="21"/>
+          <w:lang w:val="en-US"/>
+        </w:rPr>
+        <w:t>'.content span'</w:t>
+      </w:r>
+      <w:r>
+        <w:rPr>
+          <w:rFonts w:ascii="Consolas" w:eastAsia="Times New Roman" w:hAnsi="Consolas" w:cs="Times New Roman"/>
+          <w:color w:val="D4D4D4"/>
+          <w:sz w:val="21"/>
+          <w:szCs w:val="21"/>
+          <w:lang w:val="en-US"/>
+        </w:rPr>
+        <w:t>).</w:t>
+      </w:r>
+      <w:proofErr w:type="spellStart"/>
+      <w:r>
+        <w:rPr>
+          <w:rFonts w:ascii="Consolas" w:eastAsia="Times New Roman" w:hAnsi="Consolas" w:cs="Times New Roman"/>
+          <w:color w:val="9CDCFE"/>
+          <w:sz w:val="21"/>
+          <w:szCs w:val="21"/>
+          <w:lang w:val="en-US"/>
+        </w:rPr>
+        <w:t>textContent</w:t>
+      </w:r>
+      <w:proofErr w:type="spellEnd"/>
+      <w:r>
+        <w:rPr>
+          <w:rFonts w:ascii="Consolas" w:eastAsia="Times New Roman" w:hAnsi="Consolas" w:cs="Times New Roman"/>
+          <w:color w:val="D4D4D4"/>
+          <w:sz w:val="21"/>
+          <w:szCs w:val="21"/>
+          <w:lang w:val="en-US"/>
+        </w:rPr>
+        <w:t>).</w:t>
+      </w:r>
+      <w:proofErr w:type="spellStart"/>
+      <w:r>
+        <w:rPr>
+          <w:rFonts w:ascii="Consolas" w:eastAsia="Times New Roman" w:hAnsi="Consolas" w:cs="Times New Roman"/>
+          <w:color w:val="DCDCAA"/>
+          <w:sz w:val="21"/>
+          <w:szCs w:val="21"/>
+          <w:lang w:val="en-US"/>
+        </w:rPr>
+        <w:t>toContain</w:t>
+      </w:r>
+      <w:proofErr w:type="spellEnd"/>
+      <w:r>
+        <w:rPr>
+          <w:rFonts w:ascii="Consolas" w:eastAsia="Times New Roman" w:hAnsi="Consolas" w:cs="Times New Roman"/>
+          <w:color w:val="D4D4D4"/>
+          <w:sz w:val="21"/>
+          <w:szCs w:val="21"/>
+          <w:lang w:val="en-US"/>
+        </w:rPr>
+        <w:t>(</w:t>
+      </w:r>
+      <w:r>
+        <w:rPr>
+          <w:rFonts w:ascii="Consolas" w:eastAsia="Times New Roman" w:hAnsi="Consolas" w:cs="Times New Roman"/>
+          <w:color w:val="CE9178"/>
+          <w:sz w:val="21"/>
+          <w:szCs w:val="21"/>
+          <w:lang w:val="en-US"/>
+        </w:rPr>
+        <w:t>'</w:t>
+      </w:r>
+      <w:proofErr w:type="spellStart"/>
+      <w:r>
+        <w:rPr>
+          <w:rFonts w:ascii="Consolas" w:eastAsia="Times New Roman" w:hAnsi="Consolas" w:cs="Times New Roman"/>
+          <w:color w:val="CE9178"/>
+          <w:sz w:val="21"/>
+          <w:szCs w:val="21"/>
+          <w:lang w:val="en-US"/>
+        </w:rPr>
+        <w:t>calculadora</w:t>
+      </w:r>
+      <w:proofErr w:type="spellEnd"/>
+      <w:r>
+        <w:rPr>
+          <w:rFonts w:ascii="Consolas" w:eastAsia="Times New Roman" w:hAnsi="Consolas" w:cs="Times New Roman"/>
+          <w:color w:val="CE9178"/>
+          <w:sz w:val="21"/>
+          <w:szCs w:val="21"/>
+          <w:lang w:val="en-US"/>
+        </w:rPr>
+        <w:t xml:space="preserve"> app is running!'</w:t>
+      </w:r>
+      <w:r>
+        <w:rPr>
+          <w:rFonts w:ascii="Consolas" w:eastAsia="Times New Roman" w:hAnsi="Consolas" w:cs="Times New Roman"/>
+          <w:color w:val="D4D4D4"/>
+          <w:sz w:val="21"/>
+          <w:szCs w:val="21"/>
+          <w:lang w:val="en-US"/>
+        </w:rPr>
+        <w:t>);</w:t>
+      </w:r>
+    </w:p>
+    <w:p>
+      <w:pPr>
+        <w:shd w:val="clear" w:color="auto" w:fill="1E1E1E"/>
+        <w:spacing w:after="0" w:line="285" w:lineRule="atLeast"/>
+        <w:rPr>
+          <w:rFonts w:ascii="Consolas" w:eastAsia="Times New Roman" w:hAnsi="Consolas" w:cs="Times New Roman"/>
+          <w:color w:val="D4D4D4"/>
+          <w:sz w:val="21"/>
+          <w:szCs w:val="21"/>
+          <w:lang w:val="en-US"/>
+        </w:rPr>
+      </w:pPr>
+      <w:r>
+        <w:rPr>
+          <w:rFonts w:ascii="Consolas" w:eastAsia="Times New Roman" w:hAnsi="Consolas" w:cs="Times New Roman"/>
+          <w:color w:val="D4D4D4"/>
+          <w:sz w:val="21"/>
+          <w:szCs w:val="21"/>
+          <w:lang w:val="en-US"/>
+        </w:rPr>
+        <w:t>  });</w:t>
+      </w:r>
+    </w:p>
+    <w:p>
+      <w:pPr>
+        <w:jc w:val="both"/>
+        <w:rPr>
+          <w:rFonts w:ascii="Verdana" w:hAnsi="Verdana"/>
+          <w:sz w:val="24"/>
+          <w:szCs w:val="24"/>
+        </w:rPr>
+      </w:pPr>
+    </w:p>
+    <w:p>
+      <w:pPr>
+        <w:jc w:val="both"/>
+        <w:rPr>
+          <w:rFonts w:ascii="Verdana" w:hAnsi="Verdana"/>
+          <w:sz w:val="24"/>
+          <w:szCs w:val="24"/>
+        </w:rPr>
+      </w:pPr>
+      <w:r>
+        <w:rPr>
+          <w:rFonts w:ascii="Verdana" w:hAnsi="Verdana"/>
+          <w:sz w:val="24"/>
+          <w:szCs w:val="24"/>
+        </w:rPr>
+        <w:t>No arquivo /</w:t>
+      </w:r>
+      <w:proofErr w:type="spellStart"/>
+      <w:r>
+        <w:rPr>
+          <w:rFonts w:ascii="Verdana" w:hAnsi="Verdana"/>
+          <w:sz w:val="24"/>
+          <w:szCs w:val="24"/>
+        </w:rPr>
+        <w:t>src</w:t>
+      </w:r>
+      <w:proofErr w:type="spellEnd"/>
+      <w:r>
+        <w:rPr>
+          <w:rFonts w:ascii="Verdana" w:hAnsi="Verdana"/>
+          <w:sz w:val="24"/>
+          <w:szCs w:val="24"/>
+        </w:rPr>
+        <w:t>/</w:t>
+      </w:r>
+      <w:proofErr w:type="spellStart"/>
+      <w:r>
+        <w:rPr>
+          <w:rFonts w:ascii="Verdana" w:hAnsi="Verdana"/>
+          <w:sz w:val="24"/>
+          <w:szCs w:val="24"/>
+        </w:rPr>
+        <w:t>app</w:t>
+      </w:r>
+      <w:proofErr w:type="spellEnd"/>
+      <w:r>
+        <w:rPr>
+          <w:rFonts w:ascii="Verdana" w:hAnsi="Verdana"/>
+          <w:sz w:val="24"/>
+          <w:szCs w:val="24"/>
+        </w:rPr>
+        <w:t>/</w:t>
+      </w:r>
+      <w:proofErr w:type="spellStart"/>
+      <w:r>
+        <w:rPr>
+          <w:rFonts w:ascii="Verdana" w:hAnsi="Verdana"/>
+          <w:sz w:val="24"/>
+          <w:szCs w:val="24"/>
+        </w:rPr>
+        <w:t>app.component.ts</w:t>
+      </w:r>
+      <w:proofErr w:type="spellEnd"/>
+      <w:r>
+        <w:rPr>
+          <w:rFonts w:ascii="Verdana" w:hAnsi="Verdana"/>
+          <w:sz w:val="24"/>
+          <w:szCs w:val="24"/>
+        </w:rPr>
+        <w:t xml:space="preserve"> retirar a propriedade </w:t>
+      </w:r>
+      <w:proofErr w:type="spellStart"/>
+      <w:r>
+        <w:rPr>
+          <w:rFonts w:ascii="Verdana" w:hAnsi="Verdana"/>
+          <w:sz w:val="24"/>
+          <w:szCs w:val="24"/>
+        </w:rPr>
+        <w:t>title</w:t>
+      </w:r>
+      <w:proofErr w:type="spellEnd"/>
+      <w:r>
+        <w:rPr>
+          <w:rFonts w:ascii="Verdana" w:hAnsi="Verdana"/>
+          <w:sz w:val="24"/>
+          <w:szCs w:val="24"/>
+        </w:rPr>
+        <w:t xml:space="preserve"> do </w:t>
+      </w:r>
+      <w:proofErr w:type="spellStart"/>
+      <w:r>
+        <w:rPr>
+          <w:rFonts w:ascii="Verdana" w:hAnsi="Verdana"/>
+          <w:sz w:val="24"/>
+          <w:szCs w:val="24"/>
+        </w:rPr>
+        <w:t>AppComponent</w:t>
+      </w:r>
+      <w:proofErr w:type="spellEnd"/>
+    </w:p>
+    <w:p>
+      <w:pPr>
+        <w:shd w:val="clear" w:color="auto" w:fill="1E1E1E"/>
+        <w:spacing w:after="0" w:line="285" w:lineRule="atLeast"/>
+        <w:rPr>
+          <w:rFonts w:ascii="Consolas" w:eastAsia="Times New Roman" w:hAnsi="Consolas" w:cs="Times New Roman"/>
+          <w:color w:val="D4D4D4"/>
+          <w:sz w:val="21"/>
+          <w:szCs w:val="21"/>
+          <w:lang w:val="en-US"/>
+        </w:rPr>
+      </w:pPr>
+      <w:proofErr w:type="gramStart"/>
+      <w:r>
+        <w:rPr>
+          <w:rFonts w:ascii="Consolas" w:eastAsia="Times New Roman" w:hAnsi="Consolas" w:cs="Times New Roman"/>
+          <w:color w:val="C586C0"/>
+          <w:sz w:val="21"/>
+          <w:szCs w:val="21"/>
+          <w:lang w:val="en-US"/>
+        </w:rPr>
+        <w:t>export</w:t>
+      </w:r>
+      <w:proofErr w:type="gramEnd"/>
+      <w:r>
+        <w:rPr>
+          <w:rFonts w:ascii="Consolas" w:eastAsia="Times New Roman" w:hAnsi="Consolas" w:cs="Times New Roman"/>
+          <w:color w:val="D4D4D4"/>
+          <w:sz w:val="21"/>
+          <w:szCs w:val="21"/>
+          <w:lang w:val="en-US"/>
+        </w:rPr>
+        <w:t xml:space="preserve"> </w:t>
+      </w:r>
+      <w:r>
+        <w:rPr>
+          <w:rFonts w:ascii="Consolas" w:eastAsia="Times New Roman" w:hAnsi="Consolas" w:cs="Times New Roman"/>
+          <w:color w:val="569CD6"/>
+          <w:sz w:val="21"/>
+          <w:szCs w:val="21"/>
+          <w:lang w:val="en-US"/>
+        </w:rPr>
+        <w:t>class</w:t>
+      </w:r>
+      <w:r>
+        <w:rPr>
+          <w:rFonts w:ascii="Consolas" w:eastAsia="Times New Roman" w:hAnsi="Consolas" w:cs="Times New Roman"/>
+          <w:color w:val="D4D4D4"/>
+          <w:sz w:val="21"/>
+          <w:szCs w:val="21"/>
+          <w:lang w:val="en-US"/>
+        </w:rPr>
+        <w:t xml:space="preserve"> </w:t>
+      </w:r>
+      <w:proofErr w:type="spellStart"/>
+      <w:r>
+        <w:rPr>
+          <w:rFonts w:ascii="Consolas" w:eastAsia="Times New Roman" w:hAnsi="Consolas" w:cs="Times New Roman"/>
+          <w:color w:val="4EC9B0"/>
+          <w:sz w:val="21"/>
+          <w:szCs w:val="21"/>
+          <w:lang w:val="en-US"/>
+        </w:rPr>
+        <w:t>AppComponent</w:t>
+      </w:r>
+      <w:proofErr w:type="spellEnd"/>
+      <w:r>
+        <w:rPr>
+          <w:rFonts w:ascii="Consolas" w:eastAsia="Times New Roman" w:hAnsi="Consolas" w:cs="Times New Roman"/>
+          <w:color w:val="D4D4D4"/>
+          <w:sz w:val="21"/>
+          <w:szCs w:val="21"/>
+          <w:lang w:val="en-US"/>
+        </w:rPr>
+        <w:t xml:space="preserve"> {</w:t>
+      </w:r>
+    </w:p>
+    <w:p>
+      <w:pPr>
+        <w:shd w:val="clear" w:color="auto" w:fill="1E1E1E"/>
+        <w:spacing w:after="0" w:line="285" w:lineRule="atLeast"/>
+        <w:rPr>
+          <w:rFonts w:ascii="Consolas" w:eastAsia="Times New Roman" w:hAnsi="Consolas" w:cs="Times New Roman"/>
+          <w:color w:val="D4D4D4"/>
+          <w:sz w:val="21"/>
+          <w:szCs w:val="21"/>
+          <w:lang w:val="en-US"/>
+        </w:rPr>
+      </w:pPr>
+      <w:r>
+        <w:rPr>
+          <w:rFonts w:ascii="Consolas" w:eastAsia="Times New Roman" w:hAnsi="Consolas" w:cs="Times New Roman"/>
+          <w:color w:val="D4D4D4"/>
+          <w:sz w:val="21"/>
+          <w:szCs w:val="21"/>
+          <w:lang w:val="en-US"/>
+        </w:rPr>
+        <w:t xml:space="preserve">  </w:t>
+      </w:r>
+      <w:r>
+        <w:rPr>
+          <w:rFonts w:ascii="Consolas" w:eastAsia="Times New Roman" w:hAnsi="Consolas" w:cs="Times New Roman"/>
+          <w:color w:val="6A9955"/>
+          <w:sz w:val="21"/>
+          <w:szCs w:val="21"/>
+          <w:lang w:val="en-US"/>
+        </w:rPr>
+        <w:t>//title = '</w:t>
+      </w:r>
+      <w:proofErr w:type="spellStart"/>
+      <w:r>
+        <w:rPr>
+          <w:rFonts w:ascii="Consolas" w:eastAsia="Times New Roman" w:hAnsi="Consolas" w:cs="Times New Roman"/>
+          <w:color w:val="6A9955"/>
+          <w:sz w:val="21"/>
+          <w:szCs w:val="21"/>
+          <w:lang w:val="en-US"/>
+        </w:rPr>
+        <w:t>calculadora</w:t>
+      </w:r>
+      <w:proofErr w:type="spellEnd"/>
+      <w:r>
+        <w:rPr>
+          <w:rFonts w:ascii="Consolas" w:eastAsia="Times New Roman" w:hAnsi="Consolas" w:cs="Times New Roman"/>
+          <w:color w:val="6A9955"/>
+          <w:sz w:val="21"/>
+          <w:szCs w:val="21"/>
+          <w:lang w:val="en-US"/>
+        </w:rPr>
+        <w:t>';</w:t>
+      </w:r>
+    </w:p>
+    <w:p>
+      <w:pPr>
+        <w:shd w:val="clear" w:color="auto" w:fill="1E1E1E"/>
+        <w:spacing w:after="0" w:line="285" w:lineRule="atLeast"/>
+        <w:rPr>
+          <w:rFonts w:ascii="Consolas" w:eastAsia="Times New Roman" w:hAnsi="Consolas" w:cs="Times New Roman"/>
+          <w:color w:val="D4D4D4"/>
+          <w:sz w:val="21"/>
+          <w:szCs w:val="21"/>
+          <w:lang w:val="en-US"/>
+        </w:rPr>
+      </w:pPr>
+      <w:r>
+        <w:rPr>
+          <w:rFonts w:ascii="Consolas" w:eastAsia="Times New Roman" w:hAnsi="Consolas" w:cs="Times New Roman"/>
+          <w:color w:val="D4D4D4"/>
+          <w:sz w:val="21"/>
+          <w:szCs w:val="21"/>
+          <w:lang w:val="en-US"/>
+        </w:rPr>
+        <w:t>}</w:t>
+      </w:r>
+    </w:p>
+    <w:p>
+      <w:pPr>
+        <w:shd w:val="clear" w:color="auto" w:fill="1E1E1E"/>
+        <w:spacing w:after="0" w:line="285" w:lineRule="atLeast"/>
+        <w:rPr>
+          <w:rFonts w:ascii="Consolas" w:eastAsia="Times New Roman" w:hAnsi="Consolas" w:cs="Times New Roman"/>
+          <w:color w:val="D4D4D4"/>
+          <w:sz w:val="21"/>
+          <w:szCs w:val="21"/>
+          <w:lang w:val="en-US"/>
+        </w:rPr>
+      </w:pPr>
+    </w:p>
+    <w:p>
+      <w:pPr>
+        <w:jc w:val="both"/>
+        <w:rPr>
+          <w:rFonts w:ascii="Verdana" w:hAnsi="Verdana"/>
+          <w:sz w:val="24"/>
+          <w:szCs w:val="24"/>
+        </w:rPr>
+      </w:pPr>
+    </w:p>
+    <w:p>
+      <w:pPr>
+        <w:jc w:val="both"/>
+        <w:rPr>
+          <w:rFonts w:ascii="Verdana" w:hAnsi="Verdana"/>
+          <w:sz w:val="24"/>
+          <w:szCs w:val="24"/>
+        </w:rPr>
+      </w:pPr>
+    </w:p>
+    <w:p>
+      <w:pPr>
+        <w:jc w:val="both"/>
+        <w:rPr>
+          <w:rFonts w:ascii="Verdana" w:hAnsi="Verdana"/>
+          <w:sz w:val="24"/>
+          <w:szCs w:val="24"/>
+        </w:rPr>
+      </w:pPr>
+    </w:p>
+    <w:p>
+      <w:pPr>
+        <w:jc w:val="both"/>
+        <w:rPr>
+          <w:rFonts w:ascii="Verdana" w:hAnsi="Verdana"/>
+          <w:sz w:val="24"/>
+          <w:szCs w:val="24"/>
+        </w:rPr>
+      </w:pPr>
+      <w:r>
+        <w:rPr>
+          <w:rFonts w:ascii="Verdana" w:hAnsi="Verdana"/>
+          <w:sz w:val="24"/>
+          <w:szCs w:val="24"/>
+        </w:rPr>
+        <w:lastRenderedPageBreak/>
+        <w:t xml:space="preserve">Na </w:t>
+      </w:r>
+      <w:proofErr w:type="spellStart"/>
+      <w:r>
+        <w:rPr>
+          <w:rFonts w:ascii="Verdana" w:hAnsi="Verdana"/>
+          <w:sz w:val="24"/>
+          <w:szCs w:val="24"/>
+        </w:rPr>
+        <w:t>view</w:t>
+      </w:r>
+      <w:proofErr w:type="spellEnd"/>
+      <w:r>
+        <w:rPr>
+          <w:rFonts w:ascii="Verdana" w:hAnsi="Verdana"/>
+          <w:sz w:val="24"/>
+          <w:szCs w:val="24"/>
+        </w:rPr>
+        <w:t xml:space="preserve"> do projeto, removemos a referência da propriedade “</w:t>
+      </w:r>
+      <w:proofErr w:type="spellStart"/>
+      <w:r>
+        <w:rPr>
+          <w:rFonts w:ascii="Verdana" w:hAnsi="Verdana"/>
+          <w:sz w:val="24"/>
+          <w:szCs w:val="24"/>
+        </w:rPr>
+        <w:t>title</w:t>
+      </w:r>
+      <w:proofErr w:type="spellEnd"/>
+      <w:r>
+        <w:rPr>
+          <w:rFonts w:ascii="Verdana" w:hAnsi="Verdana"/>
+          <w:sz w:val="24"/>
+          <w:szCs w:val="24"/>
+        </w:rPr>
+        <w:t>” -&gt; /</w:t>
+      </w:r>
+      <w:proofErr w:type="spellStart"/>
+      <w:r>
+        <w:rPr>
+          <w:rFonts w:ascii="Verdana" w:hAnsi="Verdana"/>
+          <w:sz w:val="24"/>
+          <w:szCs w:val="24"/>
+        </w:rPr>
+        <w:t>src</w:t>
+      </w:r>
+      <w:proofErr w:type="spellEnd"/>
+      <w:r>
+        <w:rPr>
+          <w:rFonts w:ascii="Verdana" w:hAnsi="Verdana"/>
+          <w:sz w:val="24"/>
+          <w:szCs w:val="24"/>
+        </w:rPr>
+        <w:t>/</w:t>
+      </w:r>
+      <w:proofErr w:type="spellStart"/>
+      <w:r>
+        <w:rPr>
+          <w:rFonts w:ascii="Verdana" w:hAnsi="Verdana"/>
+          <w:sz w:val="24"/>
+          <w:szCs w:val="24"/>
+        </w:rPr>
+        <w:t>app</w:t>
+      </w:r>
+      <w:proofErr w:type="spellEnd"/>
+      <w:r>
+        <w:rPr>
+          <w:rFonts w:ascii="Verdana" w:hAnsi="Verdana"/>
+          <w:sz w:val="24"/>
+          <w:szCs w:val="24"/>
+        </w:rPr>
+        <w:t>/</w:t>
+      </w:r>
+      <w:r>
+        <w:rPr>
+          <w:rFonts w:ascii="Verdana" w:hAnsi="Verdana"/>
+          <w:sz w:val="24"/>
+          <w:szCs w:val="24"/>
+        </w:rPr>
+        <w:t>app.component.html</w:t>
+      </w:r>
+    </w:p>
+    <w:p>
+      <w:pPr>
+        <w:shd w:val="clear" w:color="auto" w:fill="1E1E1E"/>
+        <w:spacing w:after="0" w:line="285" w:lineRule="atLeast"/>
+        <w:rPr>
+          <w:rFonts w:ascii="Consolas" w:eastAsia="Times New Roman" w:hAnsi="Consolas" w:cs="Times New Roman"/>
+          <w:color w:val="D4D4D4"/>
+          <w:sz w:val="21"/>
+          <w:szCs w:val="21"/>
+          <w:lang w:val="en-US"/>
+        </w:rPr>
+      </w:pPr>
+      <w:r>
+        <w:rPr>
+          <w:rFonts w:ascii="Consolas" w:eastAsia="Times New Roman" w:hAnsi="Consolas" w:cs="Times New Roman"/>
+          <w:color w:val="808080"/>
+          <w:sz w:val="21"/>
+          <w:szCs w:val="21"/>
+          <w:lang w:val="en-US"/>
+        </w:rPr>
+        <w:t>&lt;</w:t>
+      </w:r>
+      <w:r>
+        <w:rPr>
+          <w:rFonts w:ascii="Consolas" w:eastAsia="Times New Roman" w:hAnsi="Consolas" w:cs="Times New Roman"/>
+          <w:color w:val="569CD6"/>
+          <w:sz w:val="21"/>
+          <w:szCs w:val="21"/>
+          <w:lang w:val="en-US"/>
+        </w:rPr>
+        <w:t>h1</w:t>
+      </w:r>
+      <w:r>
+        <w:rPr>
+          <w:rFonts w:ascii="Consolas" w:eastAsia="Times New Roman" w:hAnsi="Consolas" w:cs="Times New Roman"/>
+          <w:color w:val="808080"/>
+          <w:sz w:val="21"/>
+          <w:szCs w:val="21"/>
+          <w:lang w:val="en-US"/>
+        </w:rPr>
+        <w:t>&gt;</w:t>
+      </w:r>
+    </w:p>
+    <w:p>
+      <w:pPr>
+        <w:shd w:val="clear" w:color="auto" w:fill="1E1E1E"/>
+        <w:spacing w:after="0" w:line="285" w:lineRule="atLeast"/>
+        <w:rPr>
+          <w:rFonts w:ascii="Consolas" w:eastAsia="Times New Roman" w:hAnsi="Consolas" w:cs="Times New Roman"/>
+          <w:color w:val="D4D4D4"/>
+          <w:sz w:val="21"/>
+          <w:szCs w:val="21"/>
+          <w:lang w:val="en-US"/>
+        </w:rPr>
+      </w:pPr>
+      <w:r>
+        <w:rPr>
+          <w:rFonts w:ascii="Consolas" w:eastAsia="Times New Roman" w:hAnsi="Consolas" w:cs="Times New Roman"/>
+          <w:color w:val="D4D4D4"/>
+          <w:sz w:val="21"/>
+          <w:szCs w:val="21"/>
+          <w:lang w:val="en-US"/>
+        </w:rPr>
+        <w:t>  {</w:t>
+      </w:r>
+      <w:proofErr w:type="gramStart"/>
+      <w:r>
+        <w:rPr>
+          <w:rFonts w:ascii="Consolas" w:eastAsia="Times New Roman" w:hAnsi="Consolas" w:cs="Times New Roman"/>
+          <w:color w:val="D4D4D4"/>
+          <w:sz w:val="21"/>
+          <w:szCs w:val="21"/>
+          <w:lang w:val="en-US"/>
+        </w:rPr>
+        <w:t>{ title</w:t>
+      </w:r>
+      <w:proofErr w:type="gramEnd"/>
+      <w:r>
+        <w:rPr>
+          <w:rFonts w:ascii="Consolas" w:eastAsia="Times New Roman" w:hAnsi="Consolas" w:cs="Times New Roman"/>
+          <w:color w:val="D4D4D4"/>
+          <w:sz w:val="21"/>
+          <w:szCs w:val="21"/>
+          <w:lang w:val="en-US"/>
+        </w:rPr>
+        <w:t xml:space="preserve"> }}</w:t>
+      </w:r>
+    </w:p>
+    <w:p>
+      <w:pPr>
+        <w:shd w:val="clear" w:color="auto" w:fill="1E1E1E"/>
+        <w:spacing w:after="0" w:line="285" w:lineRule="atLeast"/>
+        <w:rPr>
+          <w:rFonts w:ascii="Consolas" w:eastAsia="Times New Roman" w:hAnsi="Consolas" w:cs="Times New Roman"/>
+          <w:color w:val="D4D4D4"/>
+          <w:sz w:val="21"/>
+          <w:szCs w:val="21"/>
+          <w:lang w:val="en-US"/>
+        </w:rPr>
+      </w:pPr>
+      <w:r>
+        <w:rPr>
+          <w:rFonts w:ascii="Consolas" w:eastAsia="Times New Roman" w:hAnsi="Consolas" w:cs="Times New Roman"/>
+          <w:color w:val="808080"/>
+          <w:sz w:val="21"/>
+          <w:szCs w:val="21"/>
+          <w:lang w:val="en-US"/>
+        </w:rPr>
+        <w:t>&lt;/</w:t>
+      </w:r>
+      <w:r>
+        <w:rPr>
+          <w:rFonts w:ascii="Consolas" w:eastAsia="Times New Roman" w:hAnsi="Consolas" w:cs="Times New Roman"/>
+          <w:color w:val="569CD6"/>
+          <w:sz w:val="21"/>
+          <w:szCs w:val="21"/>
+          <w:lang w:val="en-US"/>
+        </w:rPr>
+        <w:t>h1</w:t>
+      </w:r>
+      <w:r>
+        <w:rPr>
+          <w:rFonts w:ascii="Consolas" w:eastAsia="Times New Roman" w:hAnsi="Consolas" w:cs="Times New Roman"/>
+          <w:color w:val="808080"/>
+          <w:sz w:val="21"/>
+          <w:szCs w:val="21"/>
+          <w:lang w:val="en-US"/>
+        </w:rPr>
+        <w:t>&gt;</w:t>
+      </w:r>
+    </w:p>
+    <w:p>
+      <w:pPr>
+        <w:jc w:val="both"/>
+        <w:rPr>
+          <w:rFonts w:ascii="Consolas" w:eastAsia="Times New Roman" w:hAnsi="Consolas" w:cs="Times New Roman"/>
+          <w:color w:val="D4D4D4"/>
+          <w:sz w:val="21"/>
+          <w:szCs w:val="21"/>
+          <w:lang w:val="en-US"/>
+        </w:rPr>
+      </w:pPr>
+      <w:bookmarkStart w:id="0" w:name="_GoBack"/>
+      <w:bookmarkEnd w:id="0"/>
+    </w:p>
+    <w:p>
+      <w:pPr>
+        <w:jc w:val="both"/>
+        <w:rPr>
+          <w:rFonts w:ascii="Verdana" w:hAnsi="Verdana"/>
+          <w:sz w:val="24"/>
+          <w:szCs w:val="24"/>
+          <w:lang w:val="en-US"/>
+        </w:rPr>
+      </w:pPr>
     </w:p>
     <w:sectPr>
       <w:pgSz w:w="12240" w:h="15840"/>

</xml_diff>